<commit_message>
Dokumentáció és ráncfelvarrás, mostmáár tényleg leadható
</commit_message>
<xml_diff>
--- a/doku.docx
+++ b/doku.docx
@@ -90,126 +90,1149 @@
     </w:p>
     <w:p>
       <w:pPr>
+        <w:spacing w:after="0" w:line="360" w:lineRule="auto"/>
+        <w:jc w:val="both"/>
+        <w:rPr>
+          <w:rFonts w:ascii="Times New Roman" w:hAnsi="Times New Roman" w:cs="Times New Roman"/>
+          <w:sz w:val="24"/>
+          <w:szCs w:val="24"/>
+          <w:lang w:val="hu-HU"/>
+        </w:rPr>
+      </w:pPr>
+      <w:r>
+        <w:rPr>
+          <w:rFonts w:ascii="Times New Roman" w:hAnsi="Times New Roman" w:cs="Times New Roman"/>
+          <w:sz w:val="24"/>
+          <w:szCs w:val="24"/>
+          <w:lang w:val="hu-HU"/>
+        </w:rPr>
+        <w:t>Egy komplex számológép</w:t>
+      </w:r>
+      <w:r>
+        <w:rPr>
+          <w:rFonts w:ascii="Times New Roman" w:hAnsi="Times New Roman" w:cs="Times New Roman"/>
+          <w:sz w:val="24"/>
+          <w:szCs w:val="24"/>
+          <w:lang w:val="hu-HU"/>
+        </w:rPr>
+        <w:t>et készítettem</w:t>
+      </w:r>
+      <w:r>
+        <w:rPr>
+          <w:rFonts w:ascii="Times New Roman" w:hAnsi="Times New Roman" w:cs="Times New Roman"/>
+          <w:sz w:val="24"/>
+          <w:szCs w:val="24"/>
+          <w:lang w:val="hu-HU"/>
+        </w:rPr>
+        <w:t>,</w:t>
+      </w:r>
+      <w:r>
+        <w:rPr>
+          <w:rFonts w:ascii="Times New Roman" w:hAnsi="Times New Roman" w:cs="Times New Roman"/>
+          <w:sz w:val="24"/>
+          <w:szCs w:val="24"/>
+          <w:lang w:val="hu-HU"/>
+        </w:rPr>
+        <w:t xml:space="preserve"> amellyel</w:t>
+      </w:r>
+      <w:r>
+        <w:rPr>
+          <w:rFonts w:ascii="Times New Roman" w:hAnsi="Times New Roman" w:cs="Times New Roman"/>
+          <w:sz w:val="24"/>
+          <w:szCs w:val="24"/>
+          <w:lang w:val="hu-HU"/>
+        </w:rPr>
+        <w:t xml:space="preserve"> komplex számokat lehet tárolni, azokkal számolni</w:t>
+      </w:r>
+      <w:r>
+        <w:rPr>
+          <w:rFonts w:ascii="Times New Roman" w:hAnsi="Times New Roman" w:cs="Times New Roman"/>
+          <w:sz w:val="24"/>
+          <w:szCs w:val="24"/>
+          <w:lang w:val="hu-HU"/>
+        </w:rPr>
+        <w:t xml:space="preserve"> mindkét </w:t>
+      </w:r>
+      <w:r>
+        <w:rPr>
+          <w:rFonts w:ascii="Times New Roman" w:hAnsi="Times New Roman" w:cs="Times New Roman"/>
+          <w:sz w:val="24"/>
+          <w:szCs w:val="24"/>
+          <w:lang w:val="hu-HU"/>
+        </w:rPr>
+        <w:t>alak</w:t>
+      </w:r>
+      <w:r>
+        <w:rPr>
+          <w:rFonts w:ascii="Times New Roman" w:hAnsi="Times New Roman" w:cs="Times New Roman"/>
+          <w:sz w:val="24"/>
+          <w:szCs w:val="24"/>
+          <w:lang w:val="hu-HU"/>
+        </w:rPr>
+        <w:t>juk</w:t>
+      </w:r>
+      <w:r>
+        <w:rPr>
+          <w:rFonts w:ascii="Times New Roman" w:hAnsi="Times New Roman" w:cs="Times New Roman"/>
+          <w:sz w:val="24"/>
+          <w:szCs w:val="24"/>
+          <w:lang w:val="hu-HU"/>
+        </w:rPr>
+        <w:t>ban</w:t>
+      </w:r>
+      <w:r>
+        <w:rPr>
+          <w:rFonts w:ascii="Times New Roman" w:hAnsi="Times New Roman" w:cs="Times New Roman"/>
+          <w:sz w:val="24"/>
+          <w:szCs w:val="24"/>
+          <w:lang w:val="hu-HU"/>
+        </w:rPr>
+        <w:t>,</w:t>
+      </w:r>
+      <w:r>
+        <w:rPr>
+          <w:rFonts w:ascii="Times New Roman" w:hAnsi="Times New Roman" w:cs="Times New Roman"/>
+          <w:sz w:val="24"/>
+          <w:szCs w:val="24"/>
+          <w:lang w:val="hu-HU"/>
+        </w:rPr>
+        <w:t xml:space="preserve"> </w:t>
+      </w:r>
+      <w:r>
+        <w:rPr>
+          <w:rFonts w:ascii="Times New Roman" w:hAnsi="Times New Roman" w:cs="Times New Roman"/>
+          <w:sz w:val="24"/>
+          <w:szCs w:val="24"/>
+          <w:lang w:val="hu-HU"/>
+        </w:rPr>
+        <w:t>be</w:t>
+      </w:r>
+      <w:r>
+        <w:rPr>
+          <w:rFonts w:ascii="Times New Roman" w:hAnsi="Times New Roman" w:cs="Times New Roman"/>
+          <w:sz w:val="24"/>
+          <w:szCs w:val="24"/>
+          <w:lang w:val="hu-HU"/>
+        </w:rPr>
+        <w:t>olvasni</w:t>
+      </w:r>
+      <w:r>
+        <w:rPr>
+          <w:rFonts w:ascii="Times New Roman" w:hAnsi="Times New Roman" w:cs="Times New Roman"/>
+          <w:sz w:val="24"/>
+          <w:szCs w:val="24"/>
+          <w:lang w:val="hu-HU"/>
+        </w:rPr>
+        <w:t xml:space="preserve"> és </w:t>
+      </w:r>
+      <w:r>
+        <w:rPr>
+          <w:rFonts w:ascii="Times New Roman" w:hAnsi="Times New Roman" w:cs="Times New Roman"/>
+          <w:sz w:val="24"/>
+          <w:szCs w:val="24"/>
+          <w:lang w:val="hu-HU"/>
+        </w:rPr>
+        <w:t>el</w:t>
+      </w:r>
+      <w:r>
+        <w:rPr>
+          <w:rFonts w:ascii="Times New Roman" w:hAnsi="Times New Roman" w:cs="Times New Roman"/>
+          <w:sz w:val="24"/>
+          <w:szCs w:val="24"/>
+          <w:lang w:val="hu-HU"/>
+        </w:rPr>
+        <w:t>menten</w:t>
+      </w:r>
+      <w:r>
+        <w:rPr>
+          <w:rFonts w:ascii="Times New Roman" w:hAnsi="Times New Roman" w:cs="Times New Roman"/>
+          <w:sz w:val="24"/>
+          <w:szCs w:val="24"/>
+          <w:lang w:val="hu-HU"/>
+        </w:rPr>
+        <w:t>i,</w:t>
+      </w:r>
+      <w:r>
+        <w:rPr>
+          <w:rFonts w:ascii="Times New Roman" w:hAnsi="Times New Roman" w:cs="Times New Roman"/>
+          <w:sz w:val="24"/>
+          <w:szCs w:val="24"/>
+          <w:lang w:val="hu-HU"/>
+        </w:rPr>
+        <w:t xml:space="preserve"> valamint ábrázolni azokat a komplex számsíkon</w:t>
+      </w:r>
+      <w:r>
+        <w:rPr>
+          <w:rFonts w:ascii="Times New Roman" w:hAnsi="Times New Roman" w:cs="Times New Roman"/>
+          <w:sz w:val="24"/>
+          <w:szCs w:val="24"/>
+          <w:lang w:val="hu-HU"/>
+        </w:rPr>
+        <w:t>.</w:t>
+      </w:r>
+    </w:p>
+    <w:p>
+      <w:pPr>
+        <w:spacing w:after="0" w:line="360" w:lineRule="auto"/>
+        <w:jc w:val="both"/>
+        <w:rPr>
+          <w:rFonts w:ascii="Times New Roman" w:hAnsi="Times New Roman" w:cs="Times New Roman"/>
+          <w:sz w:val="24"/>
+          <w:szCs w:val="24"/>
+          <w:lang w:val="hu-HU"/>
+        </w:rPr>
+      </w:pPr>
+      <w:r>
+        <w:rPr>
+          <w:rFonts w:ascii="Times New Roman" w:hAnsi="Times New Roman" w:cs="Times New Roman"/>
+          <w:sz w:val="24"/>
+          <w:szCs w:val="24"/>
+          <w:lang w:val="hu-HU"/>
+        </w:rPr>
+        <w:t xml:space="preserve">A főmenüben </w:t>
+      </w:r>
+      <w:r>
+        <w:rPr>
+          <w:rFonts w:ascii="Times New Roman" w:hAnsi="Times New Roman" w:cs="Times New Roman"/>
+          <w:sz w:val="24"/>
+          <w:szCs w:val="24"/>
+          <w:lang w:val="hu-HU"/>
+        </w:rPr>
+        <w:t>6</w:t>
+      </w:r>
+      <w:r>
+        <w:rPr>
+          <w:rFonts w:ascii="Times New Roman" w:hAnsi="Times New Roman" w:cs="Times New Roman"/>
+          <w:sz w:val="24"/>
+          <w:szCs w:val="24"/>
+          <w:lang w:val="hu-HU"/>
+        </w:rPr>
+        <w:t xml:space="preserve"> opció </w:t>
+      </w:r>
+      <w:r>
+        <w:rPr>
+          <w:rFonts w:ascii="Times New Roman" w:hAnsi="Times New Roman" w:cs="Times New Roman"/>
+          <w:sz w:val="24"/>
+          <w:szCs w:val="24"/>
+          <w:lang w:val="hu-HU"/>
+        </w:rPr>
+        <w:t>van</w:t>
+      </w:r>
+      <w:r>
+        <w:rPr>
+          <w:rFonts w:ascii="Times New Roman" w:hAnsi="Times New Roman" w:cs="Times New Roman"/>
+          <w:sz w:val="24"/>
+          <w:szCs w:val="24"/>
+          <w:lang w:val="hu-HU"/>
+        </w:rPr>
+        <w:t>;</w:t>
+      </w:r>
+      <w:r>
+        <w:rPr>
+          <w:rFonts w:ascii="Times New Roman" w:hAnsi="Times New Roman" w:cs="Times New Roman"/>
+          <w:sz w:val="24"/>
+          <w:szCs w:val="24"/>
+          <w:lang w:val="hu-HU"/>
+        </w:rPr>
+        <w:t xml:space="preserve"> beolvasás, műveletvégzés,</w:t>
+      </w:r>
+      <w:r>
+        <w:rPr>
+          <w:rFonts w:ascii="Times New Roman" w:hAnsi="Times New Roman" w:cs="Times New Roman"/>
+          <w:sz w:val="24"/>
+          <w:szCs w:val="24"/>
+          <w:lang w:val="hu-HU"/>
+        </w:rPr>
+        <w:t xml:space="preserve"> a tárolt</w:t>
+      </w:r>
+      <w:r>
+        <w:rPr>
+          <w:rFonts w:ascii="Times New Roman" w:hAnsi="Times New Roman" w:cs="Times New Roman"/>
+          <w:sz w:val="24"/>
+          <w:szCs w:val="24"/>
+          <w:lang w:val="hu-HU"/>
+        </w:rPr>
+        <w:t xml:space="preserve"> számok ábrázolása,</w:t>
+      </w:r>
+      <w:r>
+        <w:rPr>
+          <w:rFonts w:ascii="Times New Roman" w:hAnsi="Times New Roman" w:cs="Times New Roman"/>
+          <w:sz w:val="24"/>
+          <w:szCs w:val="24"/>
+          <w:lang w:val="hu-HU"/>
+        </w:rPr>
+        <w:t xml:space="preserve"> a számok elmentése,</w:t>
+      </w:r>
+      <w:r>
+        <w:rPr>
+          <w:rFonts w:ascii="Times New Roman" w:hAnsi="Times New Roman" w:cs="Times New Roman"/>
+          <w:sz w:val="24"/>
+          <w:szCs w:val="24"/>
+          <w:lang w:val="hu-HU"/>
+        </w:rPr>
+        <w:t xml:space="preserve"> a számok kiírása a képernyőre</w:t>
+      </w:r>
+      <w:r>
+        <w:rPr>
+          <w:rFonts w:ascii="Times New Roman" w:hAnsi="Times New Roman" w:cs="Times New Roman"/>
+          <w:sz w:val="24"/>
+          <w:szCs w:val="24"/>
+          <w:lang w:val="hu-HU"/>
+        </w:rPr>
+        <w:t>,</w:t>
+      </w:r>
+      <w:r>
+        <w:rPr>
+          <w:rFonts w:ascii="Times New Roman" w:hAnsi="Times New Roman" w:cs="Times New Roman"/>
+          <w:sz w:val="24"/>
+          <w:szCs w:val="24"/>
+          <w:lang w:val="hu-HU"/>
+        </w:rPr>
+        <w:t xml:space="preserve"> valamint a kilépés. </w:t>
+      </w:r>
+      <w:r>
+        <w:rPr>
+          <w:rFonts w:ascii="Times New Roman" w:hAnsi="Times New Roman" w:cs="Times New Roman"/>
+          <w:sz w:val="24"/>
+          <w:szCs w:val="24"/>
+          <w:lang w:val="hu-HU"/>
+        </w:rPr>
+        <w:t>A menüket a felsorolt betűkkel lehet elérni (a nagy és a kisbetű mindegy) majd enter</w:t>
+      </w:r>
+      <w:r>
+        <w:rPr>
+          <w:rFonts w:ascii="Times New Roman" w:hAnsi="Times New Roman" w:cs="Times New Roman"/>
+          <w:sz w:val="24"/>
+          <w:szCs w:val="24"/>
+          <w:lang w:val="hu-HU"/>
+        </w:rPr>
+        <w:t>t nyomni</w:t>
+      </w:r>
+      <w:r>
+        <w:rPr>
+          <w:rFonts w:ascii="Times New Roman" w:hAnsi="Times New Roman" w:cs="Times New Roman"/>
+          <w:sz w:val="24"/>
+          <w:szCs w:val="24"/>
+          <w:lang w:val="hu-HU"/>
+        </w:rPr>
+        <w:t xml:space="preserve">. </w:t>
+      </w:r>
+      <w:r>
+        <w:rPr>
+          <w:rFonts w:ascii="Times New Roman" w:hAnsi="Times New Roman" w:cs="Times New Roman"/>
+          <w:sz w:val="24"/>
+          <w:szCs w:val="24"/>
+          <w:lang w:val="hu-HU"/>
+        </w:rPr>
+        <w:t>Minden a programnak beadni kívánt adatot enterrel kell véglegesíteni, kivéve a műveleteknél.</w:t>
+      </w:r>
+    </w:p>
+    <w:p>
+      <w:pPr>
+        <w:spacing w:after="0" w:line="360" w:lineRule="auto"/>
+        <w:jc w:val="both"/>
+        <w:rPr>
+          <w:rFonts w:ascii="Times New Roman" w:hAnsi="Times New Roman" w:cs="Times New Roman"/>
+          <w:sz w:val="24"/>
+          <w:szCs w:val="24"/>
+          <w:lang w:val="hu-HU"/>
+        </w:rPr>
+      </w:pPr>
+      <w:r>
+        <w:rPr>
+          <w:rFonts w:ascii="Times New Roman" w:hAnsi="Times New Roman" w:cs="Times New Roman"/>
+          <w:sz w:val="24"/>
+          <w:szCs w:val="24"/>
+          <w:lang w:val="hu-HU"/>
+        </w:rPr>
+        <w:t>A</w:t>
+      </w:r>
+      <w:r>
+        <w:rPr>
+          <w:rFonts w:ascii="Times New Roman" w:hAnsi="Times New Roman" w:cs="Times New Roman"/>
+          <w:sz w:val="24"/>
+          <w:szCs w:val="24"/>
+          <w:lang w:val="hu-HU"/>
+        </w:rPr>
+        <w:t xml:space="preserve"> beolvasás menü az </w:t>
+      </w:r>
+      <w:r>
+        <w:rPr>
+          <w:rFonts w:ascii="Times New Roman" w:hAnsi="Times New Roman" w:cs="Times New Roman"/>
+          <w:sz w:val="24"/>
+          <w:szCs w:val="24"/>
+          <w:lang w:val="hu-HU"/>
+        </w:rPr>
+        <w:t>„</w:t>
+      </w:r>
+      <w:r>
+        <w:rPr>
+          <w:rFonts w:ascii="Times New Roman" w:hAnsi="Times New Roman" w:cs="Times New Roman"/>
+          <w:sz w:val="24"/>
+          <w:szCs w:val="24"/>
+          <w:lang w:val="hu-HU"/>
+        </w:rPr>
+        <w:t>I</w:t>
+      </w:r>
+      <w:r>
+        <w:rPr>
+          <w:rFonts w:ascii="Times New Roman" w:hAnsi="Times New Roman" w:cs="Times New Roman"/>
+          <w:sz w:val="24"/>
+          <w:szCs w:val="24"/>
+          <w:lang w:val="hu-HU"/>
+        </w:rPr>
+        <w:t>” betű</w:t>
+      </w:r>
+      <w:r>
+        <w:rPr>
+          <w:rFonts w:ascii="Times New Roman" w:hAnsi="Times New Roman" w:cs="Times New Roman"/>
+          <w:sz w:val="24"/>
+          <w:szCs w:val="24"/>
+          <w:lang w:val="hu-HU"/>
+        </w:rPr>
+        <w:t xml:space="preserve"> alatt van, itt egy újabb menü fogad, ahol ki lehet választani, hogy egy létező file-ból (szamok.txt)</w:t>
+      </w:r>
+      <w:r>
+        <w:rPr>
+          <w:rFonts w:ascii="Times New Roman" w:hAnsi="Times New Roman" w:cs="Times New Roman"/>
+          <w:sz w:val="24"/>
+          <w:szCs w:val="24"/>
+          <w:lang w:val="hu-HU"/>
+        </w:rPr>
+        <w:t xml:space="preserve"> olvassuk be az összeset,</w:t>
+      </w:r>
+      <w:r>
+        <w:rPr>
+          <w:rFonts w:ascii="Times New Roman" w:hAnsi="Times New Roman" w:cs="Times New Roman"/>
+          <w:sz w:val="24"/>
+          <w:szCs w:val="24"/>
+          <w:lang w:val="hu-HU"/>
+        </w:rPr>
+        <w:t xml:space="preserve"> vagy az ablakba szeretnénk </w:t>
+      </w:r>
+      <w:r>
+        <w:rPr>
+          <w:rFonts w:ascii="Times New Roman" w:hAnsi="Times New Roman" w:cs="Times New Roman"/>
+          <w:sz w:val="24"/>
+          <w:szCs w:val="24"/>
+          <w:lang w:val="hu-HU"/>
+        </w:rPr>
+        <w:t>beírni</w:t>
+      </w:r>
+      <w:r>
+        <w:rPr>
+          <w:rFonts w:ascii="Times New Roman" w:hAnsi="Times New Roman" w:cs="Times New Roman"/>
+          <w:sz w:val="24"/>
+          <w:szCs w:val="24"/>
+          <w:lang w:val="hu-HU"/>
+        </w:rPr>
+        <w:t xml:space="preserve"> egy új számot</w:t>
+      </w:r>
+      <w:r>
+        <w:rPr>
+          <w:rFonts w:ascii="Times New Roman" w:hAnsi="Times New Roman" w:cs="Times New Roman"/>
+          <w:sz w:val="24"/>
+          <w:szCs w:val="24"/>
+          <w:lang w:val="hu-HU"/>
+        </w:rPr>
+        <w:t xml:space="preserve">, </w:t>
+      </w:r>
+      <w:r>
+        <w:rPr>
+          <w:rFonts w:ascii="Times New Roman" w:hAnsi="Times New Roman" w:cs="Times New Roman"/>
+          <w:sz w:val="24"/>
+          <w:szCs w:val="24"/>
+          <w:lang w:val="hu-HU"/>
+        </w:rPr>
+        <w:t>és ebben az esetben</w:t>
+      </w:r>
+      <w:r>
+        <w:rPr>
+          <w:rFonts w:ascii="Times New Roman" w:hAnsi="Times New Roman" w:cs="Times New Roman"/>
+          <w:sz w:val="24"/>
+          <w:szCs w:val="24"/>
+          <w:lang w:val="hu-HU"/>
+        </w:rPr>
+        <w:t xml:space="preserve"> milyen a</w:t>
+      </w:r>
+      <w:r>
+        <w:rPr>
+          <w:rFonts w:ascii="Times New Roman" w:hAnsi="Times New Roman" w:cs="Times New Roman"/>
+          <w:sz w:val="24"/>
+          <w:szCs w:val="24"/>
+          <w:lang w:val="hu-HU"/>
+        </w:rPr>
+        <w:t>l</w:t>
+      </w:r>
+      <w:r>
+        <w:rPr>
+          <w:rFonts w:ascii="Times New Roman" w:hAnsi="Times New Roman" w:cs="Times New Roman"/>
+          <w:sz w:val="24"/>
+          <w:szCs w:val="24"/>
+          <w:lang w:val="hu-HU"/>
+        </w:rPr>
+        <w:t>akban.</w:t>
+      </w:r>
+      <w:r>
+        <w:rPr>
+          <w:rFonts w:ascii="Times New Roman" w:hAnsi="Times New Roman" w:cs="Times New Roman"/>
+          <w:sz w:val="24"/>
+          <w:szCs w:val="24"/>
+          <w:lang w:val="hu-HU"/>
+        </w:rPr>
+        <w:t xml:space="preserve"> A file-ból a beolvasás parancsra automatikusan működik, az alak kiválasztása után pedig meg kell adni valós részt és képzetes részt, illetve a szám hosszát majd argumentumszögét</w:t>
+      </w:r>
+      <w:r>
+        <w:rPr>
+          <w:rFonts w:ascii="Times New Roman" w:hAnsi="Times New Roman" w:cs="Times New Roman"/>
+          <w:sz w:val="24"/>
+          <w:szCs w:val="24"/>
+          <w:lang w:val="hu-HU"/>
+        </w:rPr>
+        <w:t>.</w:t>
+      </w:r>
+      <w:r>
+        <w:rPr>
+          <w:rFonts w:ascii="Times New Roman" w:hAnsi="Times New Roman" w:cs="Times New Roman"/>
+          <w:sz w:val="24"/>
+          <w:szCs w:val="24"/>
+          <w:lang w:val="hu-HU"/>
+        </w:rPr>
+        <w:t xml:space="preserve"> Miután a program kiírta a számot és a kapott azonosítót</w:t>
+      </w:r>
+      <w:r>
+        <w:rPr>
+          <w:rFonts w:ascii="Times New Roman" w:hAnsi="Times New Roman" w:cs="Times New Roman"/>
+          <w:sz w:val="24"/>
+          <w:szCs w:val="24"/>
+          <w:lang w:val="hu-HU"/>
+        </w:rPr>
+        <w:t>,</w:t>
+      </w:r>
+      <w:r>
+        <w:rPr>
+          <w:rFonts w:ascii="Times New Roman" w:hAnsi="Times New Roman" w:cs="Times New Roman"/>
+          <w:sz w:val="24"/>
+          <w:szCs w:val="24"/>
+          <w:lang w:val="hu-HU"/>
+        </w:rPr>
+        <w:t xml:space="preserve"> vár egy</w:t>
+      </w:r>
+      <w:r>
+        <w:rPr>
+          <w:rFonts w:ascii="Times New Roman" w:hAnsi="Times New Roman" w:cs="Times New Roman"/>
+          <w:sz w:val="24"/>
+          <w:szCs w:val="24"/>
+          <w:lang w:val="hu-HU"/>
+        </w:rPr>
+        <w:t xml:space="preserve"> bármilyen</w:t>
+      </w:r>
+      <w:r>
+        <w:rPr>
+          <w:rFonts w:ascii="Times New Roman" w:hAnsi="Times New Roman" w:cs="Times New Roman"/>
+          <w:sz w:val="24"/>
+          <w:szCs w:val="24"/>
+          <w:lang w:val="hu-HU"/>
+        </w:rPr>
+        <w:t xml:space="preserve"> gomb megnyomására.</w:t>
+      </w:r>
+      <w:r>
+        <w:rPr>
+          <w:rFonts w:ascii="Times New Roman" w:hAnsi="Times New Roman" w:cs="Times New Roman"/>
+          <w:sz w:val="24"/>
+          <w:szCs w:val="24"/>
+          <w:lang w:val="hu-HU"/>
+        </w:rPr>
+        <w:t xml:space="preserve"> </w:t>
+      </w:r>
+    </w:p>
+    <w:p>
+      <w:pPr>
+        <w:spacing w:after="0" w:line="360" w:lineRule="auto"/>
+        <w:jc w:val="both"/>
+        <w:rPr>
+          <w:rFonts w:ascii="Times New Roman" w:hAnsi="Times New Roman" w:cs="Times New Roman"/>
+          <w:sz w:val="24"/>
+          <w:szCs w:val="24"/>
+          <w:lang w:val="hu-HU"/>
+        </w:rPr>
+      </w:pPr>
+      <w:r>
+        <w:rPr>
+          <w:rFonts w:ascii="Times New Roman" w:hAnsi="Times New Roman" w:cs="Times New Roman"/>
+          <w:sz w:val="24"/>
+          <w:szCs w:val="24"/>
+          <w:lang w:val="hu-HU"/>
+        </w:rPr>
+        <w:t xml:space="preserve">A műveletek menüben (az </w:t>
+      </w:r>
+      <w:r>
+        <w:rPr>
+          <w:rFonts w:ascii="Times New Roman" w:hAnsi="Times New Roman" w:cs="Times New Roman"/>
+          <w:sz w:val="24"/>
+          <w:szCs w:val="24"/>
+          <w:lang w:val="hu-HU"/>
+        </w:rPr>
+        <w:t>„</w:t>
+      </w:r>
+      <w:r>
+        <w:rPr>
+          <w:rFonts w:ascii="Times New Roman" w:hAnsi="Times New Roman" w:cs="Times New Roman"/>
+          <w:sz w:val="24"/>
+          <w:szCs w:val="24"/>
+          <w:lang w:val="hu-HU"/>
+        </w:rPr>
+        <w:t>O</w:t>
+      </w:r>
+      <w:r>
+        <w:rPr>
+          <w:rFonts w:ascii="Times New Roman" w:hAnsi="Times New Roman" w:cs="Times New Roman"/>
+          <w:sz w:val="24"/>
+          <w:szCs w:val="24"/>
+          <w:lang w:val="hu-HU"/>
+        </w:rPr>
+        <w:t>”</w:t>
+      </w:r>
+      <w:r>
+        <w:rPr>
+          <w:rFonts w:ascii="Times New Roman" w:hAnsi="Times New Roman" w:cs="Times New Roman"/>
+          <w:sz w:val="24"/>
+          <w:szCs w:val="24"/>
+          <w:lang w:val="hu-HU"/>
+        </w:rPr>
+        <w:t xml:space="preserve"> vagy az </w:t>
+      </w:r>
+      <w:r>
+        <w:rPr>
+          <w:rFonts w:ascii="Times New Roman" w:hAnsi="Times New Roman" w:cs="Times New Roman"/>
+          <w:sz w:val="24"/>
+          <w:szCs w:val="24"/>
+          <w:lang w:val="hu-HU"/>
+        </w:rPr>
+        <w:t>„</w:t>
+      </w:r>
+      <w:r>
+        <w:rPr>
+          <w:rFonts w:ascii="Times New Roman" w:hAnsi="Times New Roman" w:cs="Times New Roman"/>
+          <w:sz w:val="24"/>
+          <w:szCs w:val="24"/>
+          <w:lang w:val="hu-HU"/>
+        </w:rPr>
+        <w:t>M</w:t>
+      </w:r>
+      <w:r>
+        <w:rPr>
+          <w:rFonts w:ascii="Times New Roman" w:hAnsi="Times New Roman" w:cs="Times New Roman"/>
+          <w:sz w:val="24"/>
+          <w:szCs w:val="24"/>
+          <w:lang w:val="hu-HU"/>
+        </w:rPr>
+        <w:t>”</w:t>
+      </w:r>
+      <w:r>
+        <w:rPr>
+          <w:rFonts w:ascii="Times New Roman" w:hAnsi="Times New Roman" w:cs="Times New Roman"/>
+          <w:sz w:val="24"/>
+          <w:szCs w:val="24"/>
+          <w:lang w:val="hu-HU"/>
+        </w:rPr>
+        <w:t xml:space="preserve"> betű </w:t>
+      </w:r>
+      <w:r>
+        <w:rPr>
+          <w:rFonts w:ascii="Times New Roman" w:hAnsi="Times New Roman" w:cs="Times New Roman"/>
+          <w:sz w:val="24"/>
+          <w:szCs w:val="24"/>
+          <w:lang w:val="hu-HU"/>
+        </w:rPr>
+        <w:t>és enter</w:t>
+      </w:r>
+      <w:r>
+        <w:rPr>
+          <w:rFonts w:ascii="Times New Roman" w:hAnsi="Times New Roman" w:cs="Times New Roman"/>
+          <w:sz w:val="24"/>
+          <w:szCs w:val="24"/>
+          <w:lang w:val="hu-HU"/>
+        </w:rPr>
+        <w:t>) a program kiírja a lehetséges opciókat, először a művelet hárombetűs rövidítése</w:t>
+      </w:r>
+      <w:r>
+        <w:rPr>
+          <w:rFonts w:ascii="Times New Roman" w:hAnsi="Times New Roman" w:cs="Times New Roman"/>
+          <w:sz w:val="24"/>
+          <w:szCs w:val="24"/>
+          <w:lang w:val="hu-HU"/>
+        </w:rPr>
+        <w:t>, mint kód</w:t>
+      </w:r>
+      <w:r>
+        <w:rPr>
+          <w:rFonts w:ascii="Times New Roman" w:hAnsi="Times New Roman" w:cs="Times New Roman"/>
+          <w:sz w:val="24"/>
+          <w:szCs w:val="24"/>
+          <w:lang w:val="hu-HU"/>
+        </w:rPr>
+        <w:t>,</w:t>
+      </w:r>
+      <w:r>
+        <w:rPr>
+          <w:rFonts w:ascii="Times New Roman" w:hAnsi="Times New Roman" w:cs="Times New Roman"/>
+          <w:sz w:val="24"/>
+          <w:szCs w:val="24"/>
+          <w:lang w:val="hu-HU"/>
+        </w:rPr>
+        <w:t xml:space="preserve"> azután</w:t>
+      </w:r>
+      <w:r>
+        <w:rPr>
+          <w:rFonts w:ascii="Times New Roman" w:hAnsi="Times New Roman" w:cs="Times New Roman"/>
+          <w:sz w:val="24"/>
+          <w:szCs w:val="24"/>
+          <w:lang w:val="hu-HU"/>
+        </w:rPr>
+        <w:t xml:space="preserve"> a kettő kért érték</w:t>
+      </w:r>
+      <w:r>
+        <w:rPr>
+          <w:rFonts w:ascii="Times New Roman" w:hAnsi="Times New Roman" w:cs="Times New Roman"/>
+          <w:sz w:val="24"/>
+          <w:szCs w:val="24"/>
+          <w:lang w:val="hu-HU"/>
+        </w:rPr>
+        <w:t>;</w:t>
+      </w:r>
+      <w:r>
+        <w:rPr>
+          <w:rFonts w:ascii="Times New Roman" w:hAnsi="Times New Roman" w:cs="Times New Roman"/>
+          <w:sz w:val="24"/>
+          <w:szCs w:val="24"/>
+          <w:lang w:val="hu-HU"/>
+        </w:rPr>
+        <w:t xml:space="preserve"> az első mindenképpen egy szám azonosítója, a második lehet egy</w:t>
+      </w:r>
+      <w:r>
+        <w:rPr>
+          <w:rFonts w:ascii="Times New Roman" w:hAnsi="Times New Roman" w:cs="Times New Roman"/>
+          <w:sz w:val="24"/>
+          <w:szCs w:val="24"/>
+          <w:lang w:val="hu-HU"/>
+        </w:rPr>
+        <w:t xml:space="preserve"> (az előző vagy egy újabb)</w:t>
+      </w:r>
+      <w:r>
+        <w:rPr>
+          <w:rFonts w:ascii="Times New Roman" w:hAnsi="Times New Roman" w:cs="Times New Roman"/>
+          <w:sz w:val="24"/>
+          <w:szCs w:val="24"/>
+          <w:lang w:val="hu-HU"/>
+        </w:rPr>
+        <w:t xml:space="preserve"> szám</w:t>
+      </w:r>
+      <w:r>
+        <w:rPr>
+          <w:rFonts w:ascii="Times New Roman" w:hAnsi="Times New Roman" w:cs="Times New Roman"/>
+          <w:sz w:val="24"/>
+          <w:szCs w:val="24"/>
+          <w:lang w:val="hu-HU"/>
+        </w:rPr>
+        <w:t xml:space="preserve"> </w:t>
+      </w:r>
+      <w:r>
+        <w:rPr>
+          <w:rFonts w:ascii="Times New Roman" w:hAnsi="Times New Roman" w:cs="Times New Roman"/>
+          <w:sz w:val="24"/>
+          <w:szCs w:val="24"/>
+          <w:lang w:val="hu-HU"/>
+        </w:rPr>
+        <w:t>azonosítója, kitevő (egész szám) vagy kívánt alak</w:t>
+      </w:r>
+      <w:r>
+        <w:rPr>
+          <w:rFonts w:ascii="Times New Roman" w:hAnsi="Times New Roman" w:cs="Times New Roman"/>
+          <w:sz w:val="24"/>
+          <w:szCs w:val="24"/>
+          <w:lang w:val="hu-HU"/>
+        </w:rPr>
+        <w:t xml:space="preserve"> (karakter)</w:t>
+      </w:r>
+      <w:r>
+        <w:rPr>
+          <w:rFonts w:ascii="Times New Roman" w:hAnsi="Times New Roman" w:cs="Times New Roman"/>
+          <w:sz w:val="24"/>
+          <w:szCs w:val="24"/>
+          <w:lang w:val="hu-HU"/>
+        </w:rPr>
+        <w:t>. Enter nyomására a program kiírja az új szám azonosítóját, majd a szám hosszát és argumentumszögét</w:t>
+      </w:r>
+      <w:r>
+        <w:rPr>
+          <w:rFonts w:ascii="Times New Roman" w:hAnsi="Times New Roman" w:cs="Times New Roman"/>
+          <w:sz w:val="24"/>
+          <w:szCs w:val="24"/>
+          <w:lang w:val="hu-HU"/>
+        </w:rPr>
+        <w:t>. H</w:t>
+      </w:r>
+      <w:r>
+        <w:rPr>
+          <w:rFonts w:ascii="Times New Roman" w:hAnsi="Times New Roman" w:cs="Times New Roman"/>
+          <w:sz w:val="24"/>
+          <w:szCs w:val="24"/>
+          <w:lang w:val="hu-HU"/>
+        </w:rPr>
+        <w:t>a a kért alak az algebrai alak akkor a valós részt majd a képzetes részt</w:t>
+      </w:r>
+      <w:r>
+        <w:rPr>
+          <w:rFonts w:ascii="Times New Roman" w:hAnsi="Times New Roman" w:cs="Times New Roman"/>
+          <w:sz w:val="24"/>
+          <w:szCs w:val="24"/>
+          <w:lang w:val="hu-HU"/>
+        </w:rPr>
+        <w:t xml:space="preserve"> írja ki</w:t>
+      </w:r>
+      <w:r>
+        <w:rPr>
+          <w:rFonts w:ascii="Times New Roman" w:hAnsi="Times New Roman" w:cs="Times New Roman"/>
+          <w:sz w:val="24"/>
+          <w:szCs w:val="24"/>
+          <w:lang w:val="hu-HU"/>
+        </w:rPr>
+        <w:t>.</w:t>
+      </w:r>
+      <w:r>
+        <w:rPr>
+          <w:rFonts w:ascii="Times New Roman" w:hAnsi="Times New Roman" w:cs="Times New Roman"/>
+          <w:sz w:val="24"/>
+          <w:szCs w:val="24"/>
+          <w:lang w:val="hu-HU"/>
+        </w:rPr>
+        <w:t xml:space="preserve"> Ez után a program vár, bármelyik gomb lenyomására.</w:t>
+      </w:r>
+    </w:p>
+    <w:p>
+      <w:pPr>
+        <w:spacing w:after="0" w:line="360" w:lineRule="auto"/>
+        <w:jc w:val="both"/>
+        <w:rPr>
+          <w:rFonts w:ascii="Times New Roman" w:hAnsi="Times New Roman" w:cs="Times New Roman"/>
+          <w:sz w:val="24"/>
+          <w:szCs w:val="24"/>
+          <w:lang w:val="hu-HU"/>
+        </w:rPr>
+      </w:pPr>
+      <w:r>
+        <w:rPr>
+          <w:rFonts w:ascii="Times New Roman" w:hAnsi="Times New Roman" w:cs="Times New Roman"/>
+          <w:sz w:val="24"/>
+          <w:szCs w:val="24"/>
+          <w:lang w:val="hu-HU"/>
+        </w:rPr>
+        <w:t xml:space="preserve"> A „D”</w:t>
+      </w:r>
+      <w:r>
+        <w:rPr>
+          <w:rFonts w:ascii="Times New Roman" w:hAnsi="Times New Roman" w:cs="Times New Roman"/>
+          <w:sz w:val="24"/>
+          <w:szCs w:val="24"/>
+          <w:lang w:val="hu-HU"/>
+        </w:rPr>
+        <w:t xml:space="preserve"> vagy „A”</w:t>
+      </w:r>
+      <w:r>
+        <w:rPr>
+          <w:rFonts w:ascii="Times New Roman" w:hAnsi="Times New Roman" w:cs="Times New Roman"/>
+          <w:sz w:val="24"/>
+          <w:szCs w:val="24"/>
+          <w:lang w:val="hu-HU"/>
+        </w:rPr>
+        <w:t xml:space="preserve"> betűt követően a program automatikusan ábrázolja a számokat.</w:t>
+      </w:r>
+      <w:r>
+        <w:rPr>
+          <w:rFonts w:ascii="Times New Roman" w:hAnsi="Times New Roman" w:cs="Times New Roman"/>
+          <w:sz w:val="24"/>
+          <w:szCs w:val="24"/>
+          <w:lang w:val="hu-HU"/>
+        </w:rPr>
+        <w:t xml:space="preserve"> Az ábrázolás sikerességéről a program tájékoztat.</w:t>
+      </w:r>
+      <w:r>
+        <w:rPr>
+          <w:rFonts w:ascii="Times New Roman" w:hAnsi="Times New Roman" w:cs="Times New Roman"/>
+          <w:sz w:val="24"/>
+          <w:szCs w:val="24"/>
+          <w:lang w:val="hu-HU"/>
+        </w:rPr>
+        <w:t xml:space="preserve"> Ha sikeres volt</w:t>
+      </w:r>
+      <w:r>
+        <w:rPr>
+          <w:rFonts w:ascii="Times New Roman" w:hAnsi="Times New Roman" w:cs="Times New Roman"/>
+          <w:sz w:val="24"/>
+          <w:szCs w:val="24"/>
+          <w:lang w:val="hu-HU"/>
+        </w:rPr>
+        <w:t>,</w:t>
+      </w:r>
+      <w:r>
+        <w:rPr>
+          <w:rFonts w:ascii="Times New Roman" w:hAnsi="Times New Roman" w:cs="Times New Roman"/>
+          <w:sz w:val="24"/>
+          <w:szCs w:val="24"/>
+          <w:lang w:val="hu-HU"/>
+        </w:rPr>
+        <w:t xml:space="preserve"> </w:t>
+      </w:r>
+      <w:r>
+        <w:rPr>
+          <w:rFonts w:ascii="Times New Roman" w:hAnsi="Times New Roman" w:cs="Times New Roman"/>
+          <w:sz w:val="24"/>
+          <w:szCs w:val="24"/>
+          <w:lang w:val="hu-HU"/>
+        </w:rPr>
+        <w:t>a „szamsik.svg” file-t megnyitva meg is tekinthetjük</w:t>
+      </w:r>
+      <w:r>
+        <w:rPr>
+          <w:rFonts w:ascii="Times New Roman" w:hAnsi="Times New Roman" w:cs="Times New Roman"/>
+          <w:sz w:val="24"/>
+          <w:szCs w:val="24"/>
+          <w:lang w:val="hu-HU"/>
+        </w:rPr>
+        <w:t xml:space="preserve"> az ábrázolást</w:t>
+      </w:r>
+      <w:r>
+        <w:rPr>
+          <w:rFonts w:ascii="Times New Roman" w:hAnsi="Times New Roman" w:cs="Times New Roman"/>
+          <w:sz w:val="24"/>
+          <w:szCs w:val="24"/>
+          <w:lang w:val="hu-HU"/>
+        </w:rPr>
+        <w:t>.</w:t>
+      </w:r>
+    </w:p>
+    <w:p>
+      <w:pPr>
+        <w:spacing w:after="0" w:line="360" w:lineRule="auto"/>
+        <w:jc w:val="both"/>
+        <w:rPr>
+          <w:rFonts w:ascii="Times New Roman" w:hAnsi="Times New Roman" w:cs="Times New Roman"/>
+          <w:sz w:val="24"/>
+          <w:szCs w:val="24"/>
+          <w:lang w:val="hu-HU"/>
+        </w:rPr>
+      </w:pPr>
+      <w:r>
+        <w:rPr>
+          <w:rFonts w:ascii="Times New Roman" w:hAnsi="Times New Roman" w:cs="Times New Roman"/>
+          <w:sz w:val="24"/>
+          <w:szCs w:val="24"/>
+          <w:lang w:val="hu-HU"/>
+        </w:rPr>
+        <w:t xml:space="preserve">Az </w:t>
+      </w:r>
+      <w:r>
+        <w:rPr>
+          <w:rFonts w:ascii="Times New Roman" w:hAnsi="Times New Roman" w:cs="Times New Roman"/>
+          <w:sz w:val="24"/>
+          <w:szCs w:val="24"/>
+          <w:lang w:val="hu-HU"/>
+        </w:rPr>
+        <w:t>„</w:t>
+      </w:r>
+      <w:r>
+        <w:rPr>
+          <w:rFonts w:ascii="Times New Roman" w:hAnsi="Times New Roman" w:cs="Times New Roman"/>
+          <w:sz w:val="24"/>
+          <w:szCs w:val="24"/>
+          <w:lang w:val="hu-HU"/>
+        </w:rPr>
+        <w:t>S</w:t>
+      </w:r>
+      <w:r>
+        <w:rPr>
+          <w:rFonts w:ascii="Times New Roman" w:hAnsi="Times New Roman" w:cs="Times New Roman"/>
+          <w:sz w:val="24"/>
+          <w:szCs w:val="24"/>
+          <w:lang w:val="hu-HU"/>
+        </w:rPr>
+        <w:t>”</w:t>
+      </w:r>
+      <w:r>
+        <w:rPr>
+          <w:rFonts w:ascii="Times New Roman" w:hAnsi="Times New Roman" w:cs="Times New Roman"/>
+          <w:sz w:val="24"/>
+          <w:szCs w:val="24"/>
+          <w:lang w:val="hu-HU"/>
+        </w:rPr>
+        <w:t xml:space="preserve"> betű hatására a program a </w:t>
+      </w:r>
+      <w:r>
+        <w:rPr>
+          <w:rFonts w:ascii="Times New Roman" w:hAnsi="Times New Roman" w:cs="Times New Roman"/>
+          <w:sz w:val="24"/>
+          <w:szCs w:val="24"/>
+          <w:lang w:val="hu-HU"/>
+        </w:rPr>
+        <w:t>„</w:t>
+      </w:r>
+      <w:r>
+        <w:rPr>
+          <w:rFonts w:ascii="Times New Roman" w:hAnsi="Times New Roman" w:cs="Times New Roman"/>
+          <w:sz w:val="24"/>
+          <w:szCs w:val="24"/>
+          <w:lang w:val="hu-HU"/>
+        </w:rPr>
+        <w:t>szamok.txt</w:t>
+      </w:r>
+      <w:r>
+        <w:rPr>
+          <w:rFonts w:ascii="Times New Roman" w:hAnsi="Times New Roman" w:cs="Times New Roman"/>
+          <w:sz w:val="24"/>
+          <w:szCs w:val="24"/>
+          <w:lang w:val="hu-HU"/>
+        </w:rPr>
+        <w:t>”</w:t>
+      </w:r>
+      <w:r>
+        <w:rPr>
+          <w:rFonts w:ascii="Times New Roman" w:hAnsi="Times New Roman" w:cs="Times New Roman"/>
+          <w:sz w:val="24"/>
+          <w:szCs w:val="24"/>
+          <w:lang w:val="hu-HU"/>
+        </w:rPr>
+        <w:t>-t felülírja és elmenti az aktuálisan tárolt számokat, ennek sikerességéről tájékoztat.</w:t>
+      </w:r>
+    </w:p>
+    <w:p>
+      <w:pPr>
+        <w:spacing w:after="0" w:line="360" w:lineRule="auto"/>
+        <w:jc w:val="both"/>
+        <w:rPr>
+          <w:rFonts w:ascii="Times New Roman" w:hAnsi="Times New Roman" w:cs="Times New Roman"/>
+          <w:sz w:val="24"/>
+          <w:szCs w:val="24"/>
+          <w:lang w:val="hu-HU"/>
+        </w:rPr>
+      </w:pPr>
+      <w:r>
+        <w:rPr>
+          <w:rFonts w:ascii="Times New Roman" w:hAnsi="Times New Roman" w:cs="Times New Roman"/>
+          <w:sz w:val="24"/>
+          <w:szCs w:val="24"/>
+          <w:lang w:val="hu-HU"/>
+        </w:rPr>
+        <w:t>A „P” vagy a „K” után a program kiírja az aktuálisan tárolt számokat a képernyőre, itt a program ismét vár, bármely billentyű lenyomására, hogy tovább lepjen a főmenübe.</w:t>
+      </w:r>
+    </w:p>
+    <w:p>
+      <w:pPr>
+        <w:spacing w:after="0" w:line="360" w:lineRule="auto"/>
+        <w:jc w:val="both"/>
+        <w:rPr>
+          <w:rFonts w:ascii="Times New Roman" w:hAnsi="Times New Roman" w:cs="Times New Roman"/>
+          <w:sz w:val="24"/>
+          <w:szCs w:val="24"/>
+          <w:lang w:val="hu-HU"/>
+        </w:rPr>
+      </w:pPr>
+      <w:r>
+        <w:rPr>
+          <w:rFonts w:ascii="Times New Roman" w:hAnsi="Times New Roman" w:cs="Times New Roman"/>
+          <w:sz w:val="24"/>
+          <w:szCs w:val="24"/>
+          <w:lang w:val="hu-HU"/>
+        </w:rPr>
+        <w:t xml:space="preserve">A </w:t>
+      </w:r>
+      <w:r>
+        <w:rPr>
+          <w:rFonts w:ascii="Times New Roman" w:hAnsi="Times New Roman" w:cs="Times New Roman"/>
+          <w:sz w:val="24"/>
+          <w:szCs w:val="24"/>
+          <w:lang w:val="hu-HU"/>
+        </w:rPr>
+        <w:t>„</w:t>
+      </w:r>
+      <w:r>
+        <w:rPr>
+          <w:rFonts w:ascii="Times New Roman" w:hAnsi="Times New Roman" w:cs="Times New Roman"/>
+          <w:sz w:val="24"/>
+          <w:szCs w:val="24"/>
+          <w:lang w:val="hu-HU"/>
+        </w:rPr>
+        <w:t>Q</w:t>
+      </w:r>
+      <w:r>
+        <w:rPr>
+          <w:rFonts w:ascii="Times New Roman" w:hAnsi="Times New Roman" w:cs="Times New Roman"/>
+          <w:sz w:val="24"/>
+          <w:szCs w:val="24"/>
+          <w:lang w:val="hu-HU"/>
+        </w:rPr>
+        <w:t>”</w:t>
+      </w:r>
+      <w:r>
+        <w:rPr>
+          <w:rFonts w:ascii="Times New Roman" w:hAnsi="Times New Roman" w:cs="Times New Roman"/>
+          <w:sz w:val="24"/>
+          <w:szCs w:val="24"/>
+          <w:lang w:val="hu-HU"/>
+        </w:rPr>
+        <w:t xml:space="preserve"> betű után a program kilép.</w:t>
+      </w:r>
+    </w:p>
+    <w:p>
+      <w:pPr>
+        <w:pageBreakBefore/>
         <w:spacing w:line="360" w:lineRule="auto"/>
-        <w:jc w:val="both"/>
-        <w:rPr>
-          <w:rFonts w:ascii="Times New Roman" w:hAnsi="Times New Roman" w:cs="Times New Roman"/>
-          <w:sz w:val="24"/>
-          <w:szCs w:val="24"/>
-          <w:lang w:val="hu-HU"/>
-        </w:rPr>
-      </w:pPr>
-      <w:r>
-        <w:rPr>
-          <w:rFonts w:ascii="Times New Roman" w:hAnsi="Times New Roman" w:cs="Times New Roman"/>
-          <w:sz w:val="24"/>
-          <w:szCs w:val="24"/>
-          <w:lang w:val="hu-HU"/>
-        </w:rPr>
-        <w:t>Ez egy komplex számológép, komplex számokat lehet tárolni, és azokkal számolni, a be és kimeneten mindkét alakban akár.</w:t>
-      </w:r>
-    </w:p>
-    <w:p>
-      <w:pPr>
-        <w:spacing w:line="360" w:lineRule="auto"/>
-        <w:jc w:val="both"/>
-        <w:rPr>
-          <w:rFonts w:ascii="Times New Roman" w:hAnsi="Times New Roman" w:cs="Times New Roman"/>
-          <w:sz w:val="24"/>
-          <w:szCs w:val="24"/>
-          <w:lang w:val="hu-HU"/>
-        </w:rPr>
-      </w:pPr>
-      <w:r>
-        <w:rPr>
-          <w:rFonts w:ascii="Times New Roman" w:hAnsi="Times New Roman" w:cs="Times New Roman"/>
-          <w:sz w:val="24"/>
-          <w:szCs w:val="24"/>
-          <w:lang w:val="hu-HU"/>
-        </w:rPr>
-        <w:t xml:space="preserve">A főmenüben jelenleg 4 opció létezik, beolvasás, műveletvégzés, a számok elmentése, valamint a kilépés. </w:t>
-      </w:r>
-      <w:r>
-        <w:rPr>
-          <w:rFonts w:ascii="Times New Roman" w:hAnsi="Times New Roman" w:cs="Times New Roman"/>
-          <w:sz w:val="24"/>
-          <w:szCs w:val="24"/>
-          <w:lang w:val="hu-HU"/>
-        </w:rPr>
-        <w:t xml:space="preserve">A menüket a felsorolt betűkkel lehet elérni (a nagy és a kisbetű mindegy) majd enter. </w:t>
-      </w:r>
-      <w:r>
-        <w:rPr>
-          <w:rFonts w:ascii="Times New Roman" w:hAnsi="Times New Roman" w:cs="Times New Roman"/>
-          <w:sz w:val="24"/>
-          <w:szCs w:val="24"/>
-          <w:lang w:val="hu-HU"/>
-        </w:rPr>
-        <w:t xml:space="preserve">Minden a programnak beadni kívánt adatot enterrel kell véglegesíteni, kivéve a műveleteknél. </w:t>
-      </w:r>
-      <w:r>
-        <w:rPr>
-          <w:rFonts w:ascii="Times New Roman" w:hAnsi="Times New Roman" w:cs="Times New Roman"/>
-          <w:sz w:val="24"/>
-          <w:szCs w:val="24"/>
-          <w:lang w:val="hu-HU"/>
-        </w:rPr>
-        <w:t xml:space="preserve">Az beolvasás menü az I alatt van, itt egy újabb menü fogad, ahol ki lehet választani, hogy egy létező file-ból (szamok.txt) vagy az ablakba szeretnénk </w:t>
-      </w:r>
-      <w:r>
-        <w:rPr>
-          <w:rFonts w:ascii="Times New Roman" w:hAnsi="Times New Roman" w:cs="Times New Roman"/>
-          <w:sz w:val="24"/>
-          <w:szCs w:val="24"/>
-          <w:lang w:val="hu-HU"/>
-        </w:rPr>
-        <w:t>beírni</w:t>
-      </w:r>
-      <w:r>
-        <w:rPr>
-          <w:rFonts w:ascii="Times New Roman" w:hAnsi="Times New Roman" w:cs="Times New Roman"/>
-          <w:sz w:val="24"/>
-          <w:szCs w:val="24"/>
-          <w:lang w:val="hu-HU"/>
-        </w:rPr>
-        <w:t>, ha az ablakba akkor milyen a</w:t>
-      </w:r>
-      <w:r>
-        <w:rPr>
-          <w:rFonts w:ascii="Times New Roman" w:hAnsi="Times New Roman" w:cs="Times New Roman"/>
-          <w:sz w:val="24"/>
-          <w:szCs w:val="24"/>
-          <w:lang w:val="hu-HU"/>
-        </w:rPr>
-        <w:t>l</w:t>
-      </w:r>
-      <w:r>
-        <w:rPr>
-          <w:rFonts w:ascii="Times New Roman" w:hAnsi="Times New Roman" w:cs="Times New Roman"/>
-          <w:sz w:val="24"/>
-          <w:szCs w:val="24"/>
-          <w:lang w:val="hu-HU"/>
-        </w:rPr>
-        <w:t>akban.</w:t>
-      </w:r>
-      <w:r>
-        <w:rPr>
-          <w:rFonts w:ascii="Times New Roman" w:hAnsi="Times New Roman" w:cs="Times New Roman"/>
-          <w:sz w:val="24"/>
-          <w:szCs w:val="24"/>
-          <w:lang w:val="hu-HU"/>
-        </w:rPr>
-        <w:t xml:space="preserve"> A file-ból a beolvasás parancsra automatikusan működik, az alak kiválasztása után pedig meg kell adni valós részt és képzetes részt, illetve a szám hosszát majd argumentumszögét. </w:t>
-      </w:r>
-      <w:r>
-        <w:rPr>
-          <w:rFonts w:ascii="Times New Roman" w:hAnsi="Times New Roman" w:cs="Times New Roman"/>
-          <w:sz w:val="24"/>
-          <w:szCs w:val="24"/>
-          <w:lang w:val="hu-HU"/>
-        </w:rPr>
-        <w:br/>
-        <w:t>A műveletek menüben (az O vagy az M betű megnyomására) a program kiírja a lehetséges opciókat, először a művelet hárombetűs rövidítése a kettő kért érték, a szám azonosítója, kitevő (egész szám) vagy kívánt alak. Enter nyomására a program kiírja az új szám azonosítóját, majd a szám hosszát és argumentumszögét, ha a kért alak az algebrai alak akkor a valós részt majd a képzetes részt. Az S betű hatására a program a szamok.txt-t felülírja és elmenti az aktuálisan tárolt számokat, ennek sikerességéről tájékoztat. A Q betű után a program kilép.</w:t>
+        <w:jc w:val="center"/>
+        <w:rPr>
+          <w:rFonts w:ascii="Times New Roman" w:hAnsi="Times New Roman" w:cs="Times New Roman"/>
+          <w:sz w:val="24"/>
+          <w:szCs w:val="24"/>
+          <w:lang w:val="hu-HU"/>
+        </w:rPr>
+      </w:pPr>
+      <w:r>
+        <w:rPr>
+          <w:rFonts w:ascii="Times New Roman" w:hAnsi="Times New Roman" w:cs="Times New Roman"/>
+          <w:b/>
+          <w:bCs/>
+          <w:sz w:val="56"/>
+          <w:szCs w:val="56"/>
+          <w:lang w:val="hu-HU"/>
+        </w:rPr>
+        <w:lastRenderedPageBreak/>
+        <w:t>Komplex számológép</w:t>
+      </w:r>
+      <w:r>
+        <w:rPr>
+          <w:rFonts w:ascii="Times New Roman" w:hAnsi="Times New Roman" w:cs="Times New Roman"/>
+          <w:sz w:val="56"/>
+          <w:szCs w:val="56"/>
+          <w:lang w:val="hu-HU"/>
+        </w:rPr>
+        <w:t xml:space="preserve"> </w:t>
+      </w:r>
+      <w:r>
+        <w:rPr>
+          <w:rFonts w:ascii="Times New Roman" w:hAnsi="Times New Roman" w:cs="Times New Roman"/>
+          <w:sz w:val="24"/>
+          <w:szCs w:val="24"/>
+          <w:lang w:val="hu-HU"/>
+        </w:rPr>
+        <w:t xml:space="preserve">– </w:t>
+      </w:r>
+      <w:r>
+        <w:rPr>
+          <w:rFonts w:ascii="Times New Roman" w:hAnsi="Times New Roman" w:cs="Times New Roman"/>
+          <w:sz w:val="24"/>
+          <w:szCs w:val="24"/>
+          <w:lang w:val="hu-HU"/>
+        </w:rPr>
+        <w:t>Dokumentáció</w:t>
       </w:r>
     </w:p>
     <w:p>
@@ -264,25 +1287,14 @@
         </w:rPr>
         <w:t>main.c, beolvasas.c, muveletek.c, filekezeles.c</w:t>
       </w:r>
-      <w:proofErr w:type="gramStart"/>
-      <w:r>
-        <w:rPr>
-          <w:rFonts w:ascii="Times New Roman" w:hAnsi="Times New Roman" w:cs="Times New Roman"/>
-          <w:sz w:val="24"/>
-          <w:szCs w:val="24"/>
-          <w:lang w:val="hu-HU"/>
-        </w:rPr>
-        <w:t>) .</w:t>
-      </w:r>
-      <w:proofErr w:type="gramEnd"/>
-      <w:r>
-        <w:rPr>
-          <w:rFonts w:ascii="Times New Roman" w:hAnsi="Times New Roman" w:cs="Times New Roman"/>
-          <w:sz w:val="24"/>
-          <w:szCs w:val="24"/>
-          <w:lang w:val="hu-HU"/>
-        </w:rPr>
-        <w:t xml:space="preserve"> A programnak egy fordító</w:t>
+      <w:r>
+        <w:rPr>
+          <w:rFonts w:ascii="Times New Roman" w:hAnsi="Times New Roman" w:cs="Times New Roman"/>
+          <w:sz w:val="24"/>
+          <w:szCs w:val="24"/>
+          <w:lang w:val="hu-HU"/>
+        </w:rPr>
+        <w:t>). A programnak egy fordító</w:t>
       </w:r>
       <w:r>
         <w:rPr>
@@ -300,7 +1312,25 @@
           <w:szCs w:val="24"/>
           <w:lang w:val="hu-HU"/>
         </w:rPr>
-        <w:t xml:space="preserve"> (compiler, elsősorban gcc) a szabványos könyvrakra (stdio.h, math.h, stdlib.h, string.h, stdbool.h) és a saját forrásfáljaira van szüksége.</w:t>
+        <w:t xml:space="preserve"> (compiler, elsősorban gcc) a szabványos könyvrakra (stdio.h, math.h, stdlib.h, string.h, stdbool.h</w:t>
+      </w:r>
+      <w:r>
+        <w:rPr>
+          <w:rFonts w:ascii="Times New Roman" w:hAnsi="Times New Roman" w:cs="Times New Roman"/>
+          <w:sz w:val="24"/>
+          <w:szCs w:val="24"/>
+          <w:lang w:val="hu-HU"/>
+        </w:rPr>
+        <w:t>, ctype.h</w:t>
+      </w:r>
+      <w:r>
+        <w:rPr>
+          <w:rFonts w:ascii="Times New Roman" w:hAnsi="Times New Roman" w:cs="Times New Roman"/>
+          <w:sz w:val="24"/>
+          <w:szCs w:val="24"/>
+          <w:lang w:val="hu-HU"/>
+        </w:rPr>
+        <w:t>) és a saját forrásfáljaira van szüksége.</w:t>
       </w:r>
     </w:p>
     <w:p>
@@ -372,17 +1402,8 @@
           <w:rFonts w:ascii="Courier New" w:hAnsi="Courier New" w:cs="Courier New"/>
           <w:lang w:val="hu-HU"/>
         </w:rPr>
-        <w:t xml:space="preserve"> </w:t>
-      </w:r>
-      <w:proofErr w:type="gramStart"/>
-      <w:r>
-        <w:rPr>
-          <w:rFonts w:ascii="Courier New" w:hAnsi="Courier New" w:cs="Courier New"/>
-          <w:lang w:val="hu-HU"/>
-        </w:rPr>
-        <w:t>main.o</w:t>
-      </w:r>
-      <w:proofErr w:type="gramEnd"/>
+        <w:t xml:space="preserve"> main.o</w:t>
+      </w:r>
     </w:p>
     <w:p>
       <w:pPr>
@@ -435,17 +1456,8 @@
           <w:rFonts w:ascii="Courier New" w:hAnsi="Courier New" w:cs="Courier New"/>
           <w:lang w:val="hu-HU"/>
         </w:rPr>
-        <w:t xml:space="preserve"> </w:t>
-      </w:r>
-      <w:proofErr w:type="gramStart"/>
-      <w:r>
-        <w:rPr>
-          <w:rFonts w:ascii="Courier New" w:hAnsi="Courier New" w:cs="Courier New"/>
-          <w:lang w:val="hu-HU"/>
-        </w:rPr>
-        <w:t>beolvasas.o</w:t>
-      </w:r>
-      <w:proofErr w:type="gramEnd"/>
+        <w:t xml:space="preserve"> beolvasas.o</w:t>
+      </w:r>
     </w:p>
     <w:p>
       <w:pPr>
@@ -498,17 +1510,8 @@
           <w:rFonts w:ascii="Courier New" w:hAnsi="Courier New" w:cs="Courier New"/>
           <w:lang w:val="hu-HU"/>
         </w:rPr>
-        <w:t xml:space="preserve"> </w:t>
-      </w:r>
-      <w:proofErr w:type="gramStart"/>
-      <w:r>
-        <w:rPr>
-          <w:rFonts w:ascii="Courier New" w:hAnsi="Courier New" w:cs="Courier New"/>
-          <w:lang w:val="hu-HU"/>
-        </w:rPr>
-        <w:t>muveletek.o</w:t>
-      </w:r>
-      <w:proofErr w:type="gramEnd"/>
+        <w:t xml:space="preserve"> muveletek.o</w:t>
+      </w:r>
     </w:p>
     <w:p>
       <w:pPr>
@@ -561,17 +1564,8 @@
           <w:rFonts w:ascii="Courier New" w:hAnsi="Courier New" w:cs="Courier New"/>
           <w:lang w:val="hu-HU"/>
         </w:rPr>
-        <w:t xml:space="preserve"> </w:t>
-      </w:r>
-      <w:proofErr w:type="gramStart"/>
-      <w:r>
-        <w:rPr>
-          <w:rFonts w:ascii="Courier New" w:hAnsi="Courier New" w:cs="Courier New"/>
-          <w:lang w:val="hu-HU"/>
-        </w:rPr>
-        <w:t>filekezeles.o</w:t>
-      </w:r>
-      <w:proofErr w:type="gramEnd"/>
+        <w:t xml:space="preserve"> filekezeles.o</w:t>
+      </w:r>
     </w:p>
     <w:p>
       <w:pPr>
@@ -594,23 +1588,7 @@
           <w:rFonts w:ascii="Courier New" w:hAnsi="Courier New" w:cs="Courier New"/>
           <w:lang w:val="hu-HU"/>
         </w:rPr>
-        <w:t xml:space="preserve"> </w:t>
-      </w:r>
-      <w:proofErr w:type="gramStart"/>
-      <w:r>
-        <w:rPr>
-          <w:rFonts w:ascii="Courier New" w:hAnsi="Courier New" w:cs="Courier New"/>
-          <w:lang w:val="hu-HU"/>
-        </w:rPr>
-        <w:t>main.o</w:t>
-      </w:r>
-      <w:proofErr w:type="gramEnd"/>
-      <w:r>
-        <w:rPr>
-          <w:rFonts w:ascii="Courier New" w:hAnsi="Courier New" w:cs="Courier New"/>
-          <w:lang w:val="hu-HU"/>
-        </w:rPr>
-        <w:t xml:space="preserve"> beolvasas.o muveletek.o filekezeles.o </w:t>
+        <w:t xml:space="preserve"> main.o beolvasas.o muveletek.o filekezeles.o </w:t>
       </w:r>
       <w:r>
         <w:rPr>
@@ -646,7 +1624,6 @@
           <w:szCs w:val="24"/>
           <w:lang w:val="hu-HU"/>
         </w:rPr>
-        <w:lastRenderedPageBreak/>
         <w:t xml:space="preserve">Ezután futtatható a </w:t>
       </w:r>
       <w:r>
@@ -666,6 +1643,36 @@
           <w:lang w:val="hu-HU"/>
         </w:rPr>
         <w:t>.</w:t>
+      </w:r>
+    </w:p>
+    <w:p>
+      <w:pPr>
+        <w:spacing w:after="0" w:line="360" w:lineRule="auto"/>
+        <w:jc w:val="both"/>
+        <w:rPr>
+          <w:rFonts w:ascii="Times New Roman" w:hAnsi="Times New Roman" w:cs="Times New Roman"/>
+          <w:sz w:val="24"/>
+          <w:szCs w:val="24"/>
+          <w:lang w:val="hu-HU"/>
+        </w:rPr>
+      </w:pPr>
+      <w:r>
+        <w:rPr>
+          <w:rFonts w:ascii="Times New Roman" w:hAnsi="Times New Roman" w:cs="Times New Roman"/>
+          <w:sz w:val="24"/>
+          <w:szCs w:val="24"/>
+          <w:lang w:val="hu-HU"/>
+        </w:rPr>
+        <w:t>A file-ok tartalma és szerepe</w:t>
+      </w:r>
+      <w:r>
+        <w:rPr>
+          <w:rFonts w:ascii="Times New Roman" w:hAnsi="Times New Roman" w:cs="Times New Roman"/>
+          <w:sz w:val="24"/>
+          <w:szCs w:val="24"/>
+          <w:lang w:val="hu-HU"/>
+        </w:rPr>
+        <w:t>:</w:t>
       </w:r>
     </w:p>
     <w:p>
@@ -686,26 +1693,142 @@
           <w:szCs w:val="24"/>
           <w:lang w:val="hu-HU"/>
         </w:rPr>
-        <w:t>A file-ok tartalma és szerepe:</w:t>
-      </w:r>
-      <w:r>
-        <w:rPr>
-          <w:rFonts w:ascii="Times New Roman" w:hAnsi="Times New Roman" w:cs="Times New Roman"/>
-          <w:sz w:val="24"/>
-          <w:szCs w:val="24"/>
-          <w:lang w:val="hu-HU"/>
-        </w:rPr>
-        <w:br/>
-        <w:t>4 egységre van bontva a főprogram ez csak a főmenüt tartalmazza, a beolvasás ez a beolvasás menüt, az ahhoz tartozó függvényeket és a láncolt lista kezeléséhez szükséges függvényeket tartalmazza, ezek közül valamelyiket más programrész is használ.</w:t>
-      </w:r>
-      <w:r>
-        <w:rPr>
-          <w:rFonts w:ascii="Times New Roman" w:hAnsi="Times New Roman" w:cs="Times New Roman"/>
-          <w:sz w:val="24"/>
-          <w:szCs w:val="24"/>
-          <w:lang w:val="hu-HU"/>
-        </w:rPr>
-        <w:t xml:space="preserve"> A műveletek a műveletek menüjét és a hozzátartozó matematikai függvényeket tartalmazza, más programrészek is használhatnak innen is párat. Filekezelés, a számokmenésére és beolvasására (txt) használatos 2 függvény, csak külső meghívásra.</w:t>
+        <w:t>4 egységre van bontva a főprogram e</w:t>
+      </w:r>
+      <w:r>
+        <w:rPr>
+          <w:rFonts w:ascii="Times New Roman" w:hAnsi="Times New Roman" w:cs="Times New Roman"/>
+          <w:sz w:val="24"/>
+          <w:szCs w:val="24"/>
+          <w:lang w:val="hu-HU"/>
+        </w:rPr>
+        <w:t>gy</w:t>
+      </w:r>
+      <w:r>
+        <w:rPr>
+          <w:rFonts w:ascii="Times New Roman" w:hAnsi="Times New Roman" w:cs="Times New Roman"/>
+          <w:sz w:val="24"/>
+          <w:szCs w:val="24"/>
+          <w:lang w:val="hu-HU"/>
+        </w:rPr>
+        <w:t xml:space="preserve"> csak a főmenüt tartalmazza, a beolvasás </w:t>
+      </w:r>
+      <w:r>
+        <w:rPr>
+          <w:rFonts w:ascii="Times New Roman" w:hAnsi="Times New Roman" w:cs="Times New Roman"/>
+          <w:sz w:val="24"/>
+          <w:szCs w:val="24"/>
+          <w:lang w:val="hu-HU"/>
+        </w:rPr>
+        <w:t>a</w:t>
+      </w:r>
+      <w:r>
+        <w:rPr>
+          <w:rFonts w:ascii="Times New Roman" w:hAnsi="Times New Roman" w:cs="Times New Roman"/>
+          <w:sz w:val="24"/>
+          <w:szCs w:val="24"/>
+          <w:lang w:val="hu-HU"/>
+        </w:rPr>
+        <w:t>z a beolvasás menüt, az ahhoz tartozó függvényeket és a láncolt lista kezeléséhez szükséges függvényeket tartalmazza, ezek közül valamelyiket más programrész is használ.</w:t>
+      </w:r>
+      <w:r>
+        <w:rPr>
+          <w:rFonts w:ascii="Times New Roman" w:hAnsi="Times New Roman" w:cs="Times New Roman"/>
+          <w:sz w:val="24"/>
+          <w:szCs w:val="24"/>
+          <w:lang w:val="hu-HU"/>
+        </w:rPr>
+        <w:t xml:space="preserve"> A műveletek a műveletek menüjét és a hozzátartozó matematikai függvényeket tartalmazza, más programrészek is használhatnak innen is párat. Filekezelés, a számok</w:t>
+      </w:r>
+      <w:r>
+        <w:rPr>
+          <w:rFonts w:ascii="Times New Roman" w:hAnsi="Times New Roman" w:cs="Times New Roman"/>
+          <w:sz w:val="24"/>
+          <w:szCs w:val="24"/>
+          <w:lang w:val="hu-HU"/>
+        </w:rPr>
+        <w:t xml:space="preserve"> </w:t>
+      </w:r>
+      <w:r>
+        <w:rPr>
+          <w:rFonts w:ascii="Times New Roman" w:hAnsi="Times New Roman" w:cs="Times New Roman"/>
+          <w:sz w:val="24"/>
+          <w:szCs w:val="24"/>
+          <w:lang w:val="hu-HU"/>
+        </w:rPr>
+        <w:t>men</w:t>
+      </w:r>
+      <w:r>
+        <w:rPr>
+          <w:rFonts w:ascii="Times New Roman" w:hAnsi="Times New Roman" w:cs="Times New Roman"/>
+          <w:sz w:val="24"/>
+          <w:szCs w:val="24"/>
+          <w:lang w:val="hu-HU"/>
+        </w:rPr>
+        <w:t>t</w:t>
+      </w:r>
+      <w:r>
+        <w:rPr>
+          <w:rFonts w:ascii="Times New Roman" w:hAnsi="Times New Roman" w:cs="Times New Roman"/>
+          <w:sz w:val="24"/>
+          <w:szCs w:val="24"/>
+          <w:lang w:val="hu-HU"/>
+        </w:rPr>
+        <w:t>ésére</w:t>
+      </w:r>
+      <w:r>
+        <w:rPr>
+          <w:rFonts w:ascii="Times New Roman" w:hAnsi="Times New Roman" w:cs="Times New Roman"/>
+          <w:sz w:val="24"/>
+          <w:szCs w:val="24"/>
+          <w:lang w:val="hu-HU"/>
+        </w:rPr>
+        <w:t>,</w:t>
+      </w:r>
+      <w:r>
+        <w:rPr>
+          <w:rFonts w:ascii="Times New Roman" w:hAnsi="Times New Roman" w:cs="Times New Roman"/>
+          <w:sz w:val="24"/>
+          <w:szCs w:val="24"/>
+          <w:lang w:val="hu-HU"/>
+        </w:rPr>
+        <w:t xml:space="preserve"> beolvasására</w:t>
+      </w:r>
+      <w:r>
+        <w:rPr>
+          <w:rFonts w:ascii="Times New Roman" w:hAnsi="Times New Roman" w:cs="Times New Roman"/>
+          <w:sz w:val="24"/>
+          <w:szCs w:val="24"/>
+          <w:lang w:val="hu-HU"/>
+        </w:rPr>
+        <w:t xml:space="preserve"> és ábrázolására</w:t>
+      </w:r>
+      <w:r>
+        <w:rPr>
+          <w:rFonts w:ascii="Times New Roman" w:hAnsi="Times New Roman" w:cs="Times New Roman"/>
+          <w:sz w:val="24"/>
+          <w:szCs w:val="24"/>
+          <w:lang w:val="hu-HU"/>
+        </w:rPr>
+        <w:t xml:space="preserve"> használatos </w:t>
+      </w:r>
+      <w:r>
+        <w:rPr>
+          <w:rFonts w:ascii="Times New Roman" w:hAnsi="Times New Roman" w:cs="Times New Roman"/>
+          <w:sz w:val="24"/>
+          <w:szCs w:val="24"/>
+          <w:lang w:val="hu-HU"/>
+        </w:rPr>
+        <w:t>3</w:t>
+      </w:r>
+      <w:r>
+        <w:rPr>
+          <w:rFonts w:ascii="Times New Roman" w:hAnsi="Times New Roman" w:cs="Times New Roman"/>
+          <w:sz w:val="24"/>
+          <w:szCs w:val="24"/>
+          <w:lang w:val="hu-HU"/>
+        </w:rPr>
+        <w:t xml:space="preserve"> függvény, csak külső meghívásra.</w:t>
       </w:r>
     </w:p>
     <w:p>
@@ -752,7 +1875,61 @@
           <w:szCs w:val="24"/>
           <w:lang w:val="hu-HU"/>
         </w:rPr>
-        <w:t xml:space="preserve">Ez a főprogram. A számokat dinamikusan láncolt listában tárolja a program a lista elejét (fej, az első elemre mutató pointer) a program itt hozza létre, kezdetben NULL. </w:t>
+        <w:t>Ez a főprogram. A számokat dinamikusan láncolt listában tárolja a program</w:t>
+      </w:r>
+      <w:r>
+        <w:rPr>
+          <w:rFonts w:ascii="Times New Roman" w:hAnsi="Times New Roman" w:cs="Times New Roman"/>
+          <w:sz w:val="24"/>
+          <w:szCs w:val="24"/>
+          <w:lang w:val="hu-HU"/>
+        </w:rPr>
+        <w:t>,</w:t>
+      </w:r>
+      <w:r>
+        <w:rPr>
+          <w:rFonts w:ascii="Times New Roman" w:hAnsi="Times New Roman" w:cs="Times New Roman"/>
+          <w:sz w:val="24"/>
+          <w:szCs w:val="24"/>
+          <w:lang w:val="hu-HU"/>
+        </w:rPr>
+        <w:t xml:space="preserve"> a lista elejét (fej, az első elemre mutató pointer)</w:t>
+      </w:r>
+      <w:r>
+        <w:rPr>
+          <w:rFonts w:ascii="Times New Roman" w:hAnsi="Times New Roman" w:cs="Times New Roman"/>
+          <w:sz w:val="24"/>
+          <w:szCs w:val="24"/>
+          <w:lang w:val="hu-HU"/>
+        </w:rPr>
+        <w:t>, és az „ANS” (az utolsó művelet eredményére mutató pointer) operandust</w:t>
+      </w:r>
+      <w:r>
+        <w:rPr>
+          <w:rFonts w:ascii="Times New Roman" w:hAnsi="Times New Roman" w:cs="Times New Roman"/>
+          <w:sz w:val="24"/>
+          <w:szCs w:val="24"/>
+          <w:lang w:val="hu-HU"/>
+        </w:rPr>
+        <w:t xml:space="preserve"> a program itt hozza létre, kezdetben</w:t>
+      </w:r>
+      <w:r>
+        <w:rPr>
+          <w:rFonts w:ascii="Times New Roman" w:hAnsi="Times New Roman" w:cs="Times New Roman"/>
+          <w:sz w:val="24"/>
+          <w:szCs w:val="24"/>
+          <w:lang w:val="hu-HU"/>
+        </w:rPr>
+        <w:t xml:space="preserve"> mindkettő</w:t>
+      </w:r>
+      <w:r>
+        <w:rPr>
+          <w:rFonts w:ascii="Times New Roman" w:hAnsi="Times New Roman" w:cs="Times New Roman"/>
+          <w:sz w:val="24"/>
+          <w:szCs w:val="24"/>
+          <w:lang w:val="hu-HU"/>
+        </w:rPr>
+        <w:t xml:space="preserve"> NULL. </w:t>
       </w:r>
       <w:r>
         <w:rPr>
@@ -793,6 +1970,7 @@
     </w:p>
     <w:p>
       <w:pPr>
+        <w:keepNext/>
         <w:spacing w:after="40" w:line="360" w:lineRule="auto"/>
         <w:jc w:val="both"/>
         <w:rPr>
@@ -813,6 +1991,7 @@
           <w:szCs w:val="24"/>
           <w:lang w:val="hu-HU"/>
         </w:rPr>
+        <w:lastRenderedPageBreak/>
         <w:t>beolvasas.c</w:t>
       </w:r>
     </w:p>
@@ -834,27 +2013,43 @@
           <w:szCs w:val="24"/>
           <w:lang w:val="hu-HU"/>
         </w:rPr>
-        <w:t>A beolvasas.</w:t>
-      </w:r>
-      <w:proofErr w:type="gramStart"/>
-      <w:r>
-        <w:rPr>
-          <w:rFonts w:ascii="Times New Roman" w:hAnsi="Times New Roman" w:cs="Times New Roman"/>
-          <w:sz w:val="24"/>
-          <w:szCs w:val="24"/>
-          <w:lang w:val="hu-HU"/>
-        </w:rPr>
-        <w:t>h</w:t>
-      </w:r>
-      <w:proofErr w:type="gramEnd"/>
-      <w:r>
-        <w:rPr>
-          <w:rFonts w:ascii="Times New Roman" w:hAnsi="Times New Roman" w:cs="Times New Roman"/>
-          <w:sz w:val="24"/>
-          <w:szCs w:val="24"/>
-          <w:lang w:val="hu-HU"/>
-        </w:rPr>
-        <w:t xml:space="preserve"> tartalmazza a struktúrákat. 3 struktúra, egy algebrai alak és kettő trigonometrikus alakhoz, az egyik listát épít a másik csak a szám adatait tárolja. Minden szám rendelkezik egy azonosítóval (egész szám) ez mindegyik struktúrában megtalálható. A listában a számolás 0x1a1-től azaz 417-től kezdődik, és mindenhol hexadecimálisan írja ki a program a könnyű megkülönböztethetőség érdekében.</w:t>
+        <w:t>A beolvasas.h tartalmazza a struktúrákat. 3 struktúra, egy algebrai alak és kettő trigonometrikus alakhoz, az egyik listát épít a másik csak a szám adatait tárolja. Minden szám rendelkezik egy azonosítóval (egész szám) ez mindegyik struktúrában megtalálható. A listában a számolás 0x1</w:t>
+      </w:r>
+      <w:r>
+        <w:rPr>
+          <w:rFonts w:ascii="Times New Roman" w:hAnsi="Times New Roman" w:cs="Times New Roman"/>
+          <w:sz w:val="24"/>
+          <w:szCs w:val="24"/>
+          <w:lang w:val="hu-HU"/>
+        </w:rPr>
+        <w:t>A</w:t>
+      </w:r>
+      <w:r>
+        <w:rPr>
+          <w:rFonts w:ascii="Times New Roman" w:hAnsi="Times New Roman" w:cs="Times New Roman"/>
+          <w:sz w:val="24"/>
+          <w:szCs w:val="24"/>
+          <w:lang w:val="hu-HU"/>
+        </w:rPr>
+        <w:t>1-től azaz 417-től kezdődik, és mindenhol hexadecimálisan írja ki</w:t>
+      </w:r>
+      <w:r>
+        <w:rPr>
+          <w:rFonts w:ascii="Times New Roman" w:hAnsi="Times New Roman" w:cs="Times New Roman"/>
+          <w:sz w:val="24"/>
+          <w:szCs w:val="24"/>
+          <w:lang w:val="hu-HU"/>
+        </w:rPr>
+        <w:t xml:space="preserve"> és várja</w:t>
+      </w:r>
+      <w:r>
+        <w:rPr>
+          <w:rFonts w:ascii="Times New Roman" w:hAnsi="Times New Roman" w:cs="Times New Roman"/>
+          <w:sz w:val="24"/>
+          <w:szCs w:val="24"/>
+          <w:lang w:val="hu-HU"/>
+        </w:rPr>
+        <w:t xml:space="preserve"> a program a könnyű megkülönböztethetőség érdekében.</w:t>
       </w:r>
       <w:r>
         <w:rPr>
@@ -881,19 +2076,17 @@
           <w:szCs w:val="24"/>
           <w:lang w:val="hu-HU"/>
         </w:rPr>
-        <w:t xml:space="preserve"> ami nem épít listát az a szám hosszát és argumentumszögét (komplex_trig: az, r, fi) és ami listát épít az trigonometriai alakban </w:t>
-      </w:r>
-      <w:proofErr w:type="gramStart"/>
-      <w:r>
-        <w:rPr>
-          <w:rFonts w:ascii="Times New Roman" w:hAnsi="Times New Roman" w:cs="Times New Roman"/>
-          <w:sz w:val="24"/>
-          <w:szCs w:val="24"/>
-          <w:lang w:val="hu-HU"/>
-        </w:rPr>
-        <w:t>tárolja</w:t>
-      </w:r>
-      <w:proofErr w:type="gramEnd"/>
+        <w:t xml:space="preserve"> ami nem épít listát az a szám hosszát és argumentumszögét (komplex_trig: az, r, fi) és ami listát épít az trigonometriai alakban tárolja</w:t>
+      </w:r>
+      <w:r>
+        <w:rPr>
+          <w:rFonts w:ascii="Times New Roman" w:hAnsi="Times New Roman" w:cs="Times New Roman"/>
+          <w:sz w:val="24"/>
+          <w:szCs w:val="24"/>
+          <w:lang w:val="hu-HU"/>
+        </w:rPr>
+        <w:t>,</w:t>
+      </w:r>
       <w:r>
         <w:rPr>
           <w:rFonts w:ascii="Times New Roman" w:hAnsi="Times New Roman" w:cs="Times New Roman"/>
@@ -940,7 +2133,43 @@
           <w:szCs w:val="24"/>
           <w:lang w:val="hu-HU"/>
         </w:rPr>
-        <w:t>s (maga a menü a főprogram hívja meg), felszabadítás, hozzáfűzés (a kistához), valamint a teljes lista vagy az utolsó elem kiírása.</w:t>
+        <w:t xml:space="preserve">s (maga a menü a főprogram hívja meg), felszabadítás, hozzáfűzés (a </w:t>
+      </w:r>
+      <w:r>
+        <w:rPr>
+          <w:rFonts w:ascii="Times New Roman" w:hAnsi="Times New Roman" w:cs="Times New Roman"/>
+          <w:sz w:val="24"/>
+          <w:szCs w:val="24"/>
+          <w:lang w:val="hu-HU"/>
+        </w:rPr>
+        <w:t>l</w:t>
+      </w:r>
+      <w:r>
+        <w:rPr>
+          <w:rFonts w:ascii="Times New Roman" w:hAnsi="Times New Roman" w:cs="Times New Roman"/>
+          <w:sz w:val="24"/>
+          <w:szCs w:val="24"/>
+          <w:lang w:val="hu-HU"/>
+        </w:rPr>
+        <w:t>istához), a teljes lista vagy az utolsó elem kiírása</w:t>
+      </w:r>
+      <w:r>
+        <w:rPr>
+          <w:rFonts w:ascii="Times New Roman" w:hAnsi="Times New Roman" w:cs="Times New Roman"/>
+          <w:sz w:val="24"/>
+          <w:szCs w:val="24"/>
+          <w:lang w:val="hu-HU"/>
+        </w:rPr>
+        <w:t xml:space="preserve"> és egy listaelem kikeresése azonosító szerint</w:t>
+      </w:r>
+      <w:r>
+        <w:rPr>
+          <w:rFonts w:ascii="Times New Roman" w:hAnsi="Times New Roman" w:cs="Times New Roman"/>
+          <w:sz w:val="24"/>
+          <w:szCs w:val="24"/>
+          <w:lang w:val="hu-HU"/>
+        </w:rPr>
+        <w:t>.</w:t>
       </w:r>
       <w:r>
         <w:rPr>
@@ -988,16 +2217,51 @@
           <w:szCs w:val="24"/>
           <w:lang w:val="hu-HU"/>
         </w:rPr>
-        <w:t>beolvasas: visszatérési értéke void paramétere: a lista fejére mutató pointer.</w:t>
-      </w:r>
-      <w:r>
-        <w:rPr>
-          <w:rFonts w:ascii="Times New Roman" w:hAnsi="Times New Roman" w:cs="Times New Roman"/>
-          <w:sz w:val="24"/>
-          <w:szCs w:val="24"/>
-          <w:lang w:val="hu-HU"/>
-        </w:rPr>
-        <w:br/>
+        <w:t xml:space="preserve">beolvasas: </w:t>
+      </w:r>
+      <w:r>
+        <w:rPr>
+          <w:rFonts w:ascii="Times New Roman" w:hAnsi="Times New Roman" w:cs="Times New Roman"/>
+          <w:sz w:val="24"/>
+          <w:szCs w:val="24"/>
+          <w:lang w:val="hu-HU"/>
+        </w:rPr>
+        <w:t>Nincs visszatérési</w:t>
+      </w:r>
+      <w:r>
+        <w:rPr>
+          <w:rFonts w:ascii="Times New Roman" w:hAnsi="Times New Roman" w:cs="Times New Roman"/>
+          <w:sz w:val="24"/>
+          <w:szCs w:val="24"/>
+          <w:lang w:val="hu-HU"/>
+        </w:rPr>
+        <w:t xml:space="preserve"> értéke,</w:t>
+      </w:r>
+      <w:r>
+        <w:rPr>
+          <w:rFonts w:ascii="Times New Roman" w:hAnsi="Times New Roman" w:cs="Times New Roman"/>
+          <w:sz w:val="24"/>
+          <w:szCs w:val="24"/>
+          <w:lang w:val="hu-HU"/>
+        </w:rPr>
+        <w:t xml:space="preserve"> paramétere: a lista fejére mutató pointer.</w:t>
+      </w:r>
+      <w:r>
+        <w:rPr>
+          <w:rFonts w:ascii="Times New Roman" w:hAnsi="Times New Roman" w:cs="Times New Roman"/>
+          <w:sz w:val="24"/>
+          <w:szCs w:val="24"/>
+          <w:lang w:val="hu-HU"/>
+        </w:rPr>
+        <w:t xml:space="preserve"> </w:t>
+      </w:r>
+      <w:r>
+        <w:rPr>
+          <w:rFonts w:ascii="Times New Roman" w:hAnsi="Times New Roman" w:cs="Times New Roman"/>
+          <w:sz w:val="24"/>
+          <w:szCs w:val="24"/>
+          <w:lang w:val="hu-HU"/>
+        </w:rPr>
         <w:t>Kiírja a beolvasás menüt, lekezeli a 3 opciót (algebrai, trigonometrikus, file) és ha kell átalakít majd meghívja a hozzafuz függvényt</w:t>
       </w:r>
       <w:r>
@@ -1037,8 +2301,25 @@
           <w:szCs w:val="24"/>
           <w:lang w:val="hu-HU"/>
         </w:rPr>
-        <w:lastRenderedPageBreak/>
-        <w:t xml:space="preserve">felszabait: visszatérési érték: void, paraméter: a lista feje (nem </w:t>
+        <w:t xml:space="preserve">felszabait: </w:t>
+      </w:r>
+      <w:r>
+        <w:rPr>
+          <w:rFonts w:ascii="Times New Roman" w:hAnsi="Times New Roman" w:cs="Times New Roman"/>
+          <w:sz w:val="24"/>
+          <w:szCs w:val="24"/>
+          <w:lang w:val="hu-HU"/>
+        </w:rPr>
+        <w:t>Nincs visszatérési értéke</w:t>
+      </w:r>
+      <w:r>
+        <w:rPr>
+          <w:rFonts w:ascii="Times New Roman" w:hAnsi="Times New Roman" w:cs="Times New Roman"/>
+          <w:sz w:val="24"/>
+          <w:szCs w:val="24"/>
+          <w:lang w:val="hu-HU"/>
+        </w:rPr>
+        <w:t xml:space="preserve">, paraméter: a lista feje (nem </w:t>
       </w:r>
       <w:r>
         <w:rPr>
@@ -1114,16 +2395,16 @@
           <w:szCs w:val="24"/>
           <w:lang w:val="hu-HU"/>
         </w:rPr>
-        <w:t>visszatérési</w:t>
-      </w:r>
-      <w:r>
-        <w:rPr>
-          <w:rFonts w:ascii="Times New Roman" w:hAnsi="Times New Roman" w:cs="Times New Roman"/>
-          <w:sz w:val="24"/>
-          <w:szCs w:val="24"/>
-          <w:lang w:val="hu-HU"/>
-        </w:rPr>
-        <w:t xml:space="preserve"> érték: void, paraméter: lista feje (nem módosítja azt).</w:t>
+        <w:t>nincs visszatérési értékük</w:t>
+      </w:r>
+      <w:r>
+        <w:rPr>
+          <w:rFonts w:ascii="Times New Roman" w:hAnsi="Times New Roman" w:cs="Times New Roman"/>
+          <w:sz w:val="24"/>
+          <w:szCs w:val="24"/>
+          <w:lang w:val="hu-HU"/>
+        </w:rPr>
+        <w:t>, paraméter: lista feje (nem módosítja azt).</w:t>
       </w:r>
       <w:r>
         <w:rPr>
@@ -1258,6 +2539,37 @@
     </w:p>
     <w:p>
       <w:pPr>
+        <w:spacing w:line="360" w:lineRule="auto"/>
+        <w:jc w:val="both"/>
+        <w:rPr>
+          <w:rFonts w:ascii="Times New Roman" w:hAnsi="Times New Roman" w:cs="Times New Roman"/>
+          <w:sz w:val="24"/>
+          <w:szCs w:val="24"/>
+          <w:lang w:val="hu-HU"/>
+        </w:rPr>
+      </w:pPr>
+      <w:r>
+        <w:rPr>
+          <w:rFonts w:ascii="Times New Roman" w:hAnsi="Times New Roman" w:cs="Times New Roman"/>
+          <w:sz w:val="24"/>
+          <w:szCs w:val="24"/>
+          <w:lang w:val="hu-HU"/>
+        </w:rPr>
+        <w:t>kikeres: visszatérési értéke, listaelemre mutató komplex pointer, paramérei: lista eleje (fej) és a keresendő azonosító hexadecimálisan, sztringként</w:t>
+      </w:r>
+      <w:r>
+        <w:rPr>
+          <w:rFonts w:ascii="Times New Roman" w:hAnsi="Times New Roman" w:cs="Times New Roman"/>
+          <w:sz w:val="24"/>
+          <w:szCs w:val="24"/>
+          <w:lang w:val="hu-HU"/>
+        </w:rPr>
+        <w:t>.</w:t>
+      </w:r>
+    </w:p>
+    <w:p>
+      <w:pPr>
+        <w:keepNext/>
         <w:spacing w:after="40" w:line="360" w:lineRule="auto"/>
         <w:jc w:val="both"/>
         <w:rPr>
@@ -1278,6 +2590,7 @@
           <w:szCs w:val="24"/>
           <w:lang w:val="hu-HU"/>
         </w:rPr>
+        <w:lastRenderedPageBreak/>
         <w:t>muveletek.c</w:t>
       </w:r>
     </w:p>
@@ -1347,17 +2660,97 @@
           <w:szCs w:val="24"/>
           <w:lang w:val="hu-HU"/>
         </w:rPr>
-        <w:t>muvelet: visszatérési érték: void, paraméter a lista elejére (fej) mutató pointer.</w:t>
-      </w:r>
-      <w:r>
-        <w:rPr>
-          <w:rFonts w:ascii="Times New Roman" w:hAnsi="Times New Roman" w:cs="Times New Roman"/>
-          <w:sz w:val="24"/>
-          <w:szCs w:val="24"/>
-          <w:lang w:val="hu-HU"/>
-        </w:rPr>
-        <w:br/>
+        <w:t xml:space="preserve">muvelet: </w:t>
+      </w:r>
+      <w:r>
+        <w:rPr>
+          <w:rFonts w:ascii="Times New Roman" w:hAnsi="Times New Roman" w:cs="Times New Roman"/>
+          <w:sz w:val="24"/>
+          <w:szCs w:val="24"/>
+          <w:lang w:val="hu-HU"/>
+        </w:rPr>
+        <w:t>Nincs visszatérési értéke</w:t>
+      </w:r>
+      <w:r>
+        <w:rPr>
+          <w:rFonts w:ascii="Times New Roman" w:hAnsi="Times New Roman" w:cs="Times New Roman"/>
+          <w:sz w:val="24"/>
+          <w:szCs w:val="24"/>
+          <w:lang w:val="hu-HU"/>
+        </w:rPr>
+        <w:t>, paraméter a lista elejére (fej) mutató pointer</w:t>
+      </w:r>
+      <w:r>
+        <w:rPr>
+          <w:rFonts w:ascii="Times New Roman" w:hAnsi="Times New Roman" w:cs="Times New Roman"/>
+          <w:sz w:val="24"/>
+          <w:szCs w:val="24"/>
+          <w:lang w:val="hu-HU"/>
+        </w:rPr>
+        <w:t xml:space="preserve">, </w:t>
+      </w:r>
+      <w:r>
+        <w:rPr>
+          <w:rFonts w:ascii="Times New Roman" w:hAnsi="Times New Roman" w:cs="Times New Roman"/>
+          <w:sz w:val="24"/>
+          <w:szCs w:val="24"/>
+          <w:lang w:val="hu-HU"/>
+        </w:rPr>
+        <w:t>az ans szintén komplex** ezt a főprogram tárolja</w:t>
+      </w:r>
+      <w:r>
+        <w:rPr>
+          <w:rFonts w:ascii="Times New Roman" w:hAnsi="Times New Roman" w:cs="Times New Roman"/>
+          <w:sz w:val="24"/>
+          <w:szCs w:val="24"/>
+          <w:lang w:val="hu-HU"/>
+        </w:rPr>
+        <w:t>.</w:t>
+      </w:r>
+      <w:r>
+        <w:rPr>
+          <w:rFonts w:ascii="Times New Roman" w:hAnsi="Times New Roman" w:cs="Times New Roman"/>
+          <w:sz w:val="24"/>
+          <w:szCs w:val="24"/>
+          <w:lang w:val="hu-HU"/>
+        </w:rPr>
+        <w:t xml:space="preserve"> </w:t>
+      </w:r>
+      <w:r>
+        <w:rPr>
+          <w:rFonts w:ascii="Times New Roman" w:hAnsi="Times New Roman" w:cs="Times New Roman"/>
+          <w:sz w:val="24"/>
+          <w:szCs w:val="24"/>
+          <w:lang w:val="hu-HU"/>
+        </w:rPr>
         <w:t>Kiírja és kezeli a műveletek menüjét. Átalakítja a művelet parancs után kapott 2 paramétert számmá, ha kell, és meghívja a műveleti függvényeket, az új számot hozzáírja a listához, és kiírja az új számot.</w:t>
+      </w:r>
+      <w:r>
+        <w:rPr>
+          <w:rFonts w:ascii="Times New Roman" w:hAnsi="Times New Roman" w:cs="Times New Roman"/>
+          <w:sz w:val="24"/>
+          <w:szCs w:val="24"/>
+          <w:lang w:val="hu-HU"/>
+        </w:rPr>
+        <w:t xml:space="preserve"> </w:t>
+      </w:r>
+      <w:r>
+        <w:rPr>
+          <w:rFonts w:ascii="Times New Roman" w:hAnsi="Times New Roman" w:cs="Times New Roman"/>
+          <w:sz w:val="24"/>
+          <w:szCs w:val="24"/>
+          <w:lang w:val="hu-HU"/>
+        </w:rPr>
+        <w:t>A művelet elvégzése után újra a művelet menübe ugrik „Q” betű lenyomására lehet visszalépni a főmenübe.</w:t>
+      </w:r>
+      <w:r>
+        <w:rPr>
+          <w:rFonts w:ascii="Times New Roman" w:hAnsi="Times New Roman" w:cs="Times New Roman"/>
+          <w:sz w:val="24"/>
+          <w:szCs w:val="24"/>
+          <w:lang w:val="hu-HU"/>
+        </w:rPr>
+        <w:t xml:space="preserve"> Ezt egy nagy while ciklus kezeli.</w:t>
       </w:r>
     </w:p>
     <w:p>
@@ -1405,6 +2798,15 @@
           <w:szCs w:val="24"/>
           <w:lang w:val="hu-HU"/>
         </w:rPr>
+        <w:t xml:space="preserve"> (vagy akár sztringret)</w:t>
+      </w:r>
+      <w:r>
+        <w:rPr>
+          <w:rFonts w:ascii="Times New Roman" w:hAnsi="Times New Roman" w:cs="Times New Roman"/>
+          <w:sz w:val="24"/>
+          <w:szCs w:val="24"/>
+          <w:lang w:val="hu-HU"/>
+        </w:rPr>
         <w:t>,</w:t>
       </w:r>
       <w:r>
@@ -1594,17 +2996,7 @@
           <w:szCs w:val="24"/>
           <w:lang w:val="hu-HU"/>
         </w:rPr>
-        <w:t xml:space="preserve"> műveleteket a </w:t>
-      </w:r>
-      <w:r>
-        <w:rPr>
-          <w:rFonts w:ascii="Times New Roman" w:hAnsi="Times New Roman" w:cs="Times New Roman"/>
-          <w:sz w:val="24"/>
-          <w:szCs w:val="24"/>
-          <w:lang w:val="hu-HU"/>
-        </w:rPr>
-        <w:lastRenderedPageBreak/>
-        <w:t>program mindig a legegyszerűbb alakban végzi, ezért az összeadásnál és a kivonásnál átalakít elvégzi a műveletet visszaalakít majd visszatér, a többit trigonometria alakban végzi el.</w:t>
+        <w:t xml:space="preserve"> műveleteket a program mindig a legegyszerűbb alakban végzi, ezért az összeadásnál és a kivonásnál átalakít elvégzi a műveletet visszaalakít majd visszatér, a többit trigonometria alakban végzi el.</w:t>
       </w:r>
     </w:p>
     <w:p>
@@ -1650,7 +3042,106 @@
           <w:szCs w:val="24"/>
           <w:lang w:val="hu-HU"/>
         </w:rPr>
-        <w:t>Két függvényt tartalmaz, mindkettő elérhető más programrészek számára, a filebaírás ás a fileból beolvasás. A filebaírás visszatérési értéke logikai változó, jelzi a sikerességet, paraméter</w:t>
+        <w:t>Három</w:t>
+      </w:r>
+      <w:r>
+        <w:rPr>
+          <w:rFonts w:ascii="Times New Roman" w:hAnsi="Times New Roman" w:cs="Times New Roman"/>
+          <w:sz w:val="24"/>
+          <w:szCs w:val="24"/>
+          <w:lang w:val="hu-HU"/>
+        </w:rPr>
+        <w:t xml:space="preserve"> függvényt tartalmaz, </w:t>
+      </w:r>
+      <w:r>
+        <w:rPr>
+          <w:rFonts w:ascii="Times New Roman" w:hAnsi="Times New Roman" w:cs="Times New Roman"/>
+          <w:sz w:val="24"/>
+          <w:szCs w:val="24"/>
+          <w:lang w:val="hu-HU"/>
+        </w:rPr>
+        <w:t xml:space="preserve">Mindhárom </w:t>
+      </w:r>
+      <w:r>
+        <w:rPr>
+          <w:rFonts w:ascii="Times New Roman" w:hAnsi="Times New Roman" w:cs="Times New Roman"/>
+          <w:sz w:val="24"/>
+          <w:szCs w:val="24"/>
+          <w:lang w:val="hu-HU"/>
+        </w:rPr>
+        <w:t>elérhető más programrészek számára, a</w:t>
+      </w:r>
+      <w:r>
+        <w:rPr>
+          <w:rFonts w:ascii="Times New Roman" w:hAnsi="Times New Roman" w:cs="Times New Roman"/>
+          <w:sz w:val="24"/>
+          <w:szCs w:val="24"/>
+          <w:lang w:val="hu-HU"/>
+        </w:rPr>
+        <w:t>z ábrázolás</w:t>
+      </w:r>
+      <w:r>
+        <w:rPr>
+          <w:rFonts w:ascii="Times New Roman" w:hAnsi="Times New Roman" w:cs="Times New Roman"/>
+          <w:sz w:val="24"/>
+          <w:szCs w:val="24"/>
+          <w:lang w:val="hu-HU"/>
+        </w:rPr>
+        <w:t xml:space="preserve"> filebaírás </w:t>
+      </w:r>
+      <w:r>
+        <w:rPr>
+          <w:rFonts w:ascii="Times New Roman" w:hAnsi="Times New Roman" w:cs="Times New Roman"/>
+          <w:sz w:val="24"/>
+          <w:szCs w:val="24"/>
+          <w:lang w:val="hu-HU"/>
+        </w:rPr>
+        <w:t>é</w:t>
+      </w:r>
+      <w:r>
+        <w:rPr>
+          <w:rFonts w:ascii="Times New Roman" w:hAnsi="Times New Roman" w:cs="Times New Roman"/>
+          <w:sz w:val="24"/>
+          <w:szCs w:val="24"/>
+          <w:lang w:val="hu-HU"/>
+        </w:rPr>
+        <w:t xml:space="preserve">s a fileból beolvasás. </w:t>
+      </w:r>
+      <w:r>
+        <w:rPr>
+          <w:rFonts w:ascii="Times New Roman" w:hAnsi="Times New Roman" w:cs="Times New Roman"/>
+          <w:sz w:val="24"/>
+          <w:szCs w:val="24"/>
+          <w:lang w:val="hu-HU"/>
+        </w:rPr>
+        <w:t xml:space="preserve">Mindegyik </w:t>
+      </w:r>
+      <w:r>
+        <w:rPr>
+          <w:rFonts w:ascii="Times New Roman" w:hAnsi="Times New Roman" w:cs="Times New Roman"/>
+          <w:sz w:val="24"/>
+          <w:szCs w:val="24"/>
+          <w:lang w:val="hu-HU"/>
+        </w:rPr>
+        <w:t>visszatérési értéke logikai változó</w:t>
+      </w:r>
+      <w:r>
+        <w:rPr>
+          <w:rFonts w:ascii="Times New Roman" w:hAnsi="Times New Roman" w:cs="Times New Roman"/>
+          <w:sz w:val="24"/>
+          <w:szCs w:val="24"/>
+          <w:lang w:val="hu-HU"/>
+        </w:rPr>
+        <w:t>. A filebaírás</w:t>
+      </w:r>
+      <w:r>
+        <w:rPr>
+          <w:rFonts w:ascii="Times New Roman" w:hAnsi="Times New Roman" w:cs="Times New Roman"/>
+          <w:sz w:val="24"/>
+          <w:szCs w:val="24"/>
+          <w:lang w:val="hu-HU"/>
+        </w:rPr>
+        <w:t xml:space="preserve"> jelzi a sikerességet, paraméter</w:t>
       </w:r>
       <w:r>
         <w:rPr>
@@ -1695,7 +3186,61 @@
           <w:szCs w:val="24"/>
           <w:lang w:val="hu-HU"/>
         </w:rPr>
-        <w:t xml:space="preserve"> hanem csak egy T betűt mert minden számot trigonometriai alakban tárol. A beolvasás kezeli a két alakot külön.</w:t>
+        <w:t xml:space="preserve"> hanem csak egy </w:t>
+      </w:r>
+      <w:r>
+        <w:rPr>
+          <w:rFonts w:ascii="Times New Roman" w:hAnsi="Times New Roman" w:cs="Times New Roman"/>
+          <w:sz w:val="24"/>
+          <w:szCs w:val="24"/>
+          <w:lang w:val="hu-HU"/>
+        </w:rPr>
+        <w:t>„</w:t>
+      </w:r>
+      <w:r>
+        <w:rPr>
+          <w:rFonts w:ascii="Times New Roman" w:hAnsi="Times New Roman" w:cs="Times New Roman"/>
+          <w:sz w:val="24"/>
+          <w:szCs w:val="24"/>
+          <w:lang w:val="hu-HU"/>
+        </w:rPr>
+        <w:t>T</w:t>
+      </w:r>
+      <w:r>
+        <w:rPr>
+          <w:rFonts w:ascii="Times New Roman" w:hAnsi="Times New Roman" w:cs="Times New Roman"/>
+          <w:sz w:val="24"/>
+          <w:szCs w:val="24"/>
+          <w:lang w:val="hu-HU"/>
+        </w:rPr>
+        <w:t>”</w:t>
+      </w:r>
+      <w:r>
+        <w:rPr>
+          <w:rFonts w:ascii="Times New Roman" w:hAnsi="Times New Roman" w:cs="Times New Roman"/>
+          <w:sz w:val="24"/>
+          <w:szCs w:val="24"/>
+          <w:lang w:val="hu-HU"/>
+        </w:rPr>
+        <w:t xml:space="preserve"> betűt mert minden számot trigonometriai alakban tárol</w:t>
+      </w:r>
+      <w:r>
+        <w:rPr>
+          <w:rFonts w:ascii="Times New Roman" w:hAnsi="Times New Roman" w:cs="Times New Roman"/>
+          <w:sz w:val="24"/>
+          <w:szCs w:val="24"/>
+          <w:lang w:val="hu-HU"/>
+        </w:rPr>
+        <w:t xml:space="preserve"> a program</w:t>
+      </w:r>
+      <w:r>
+        <w:rPr>
+          <w:rFonts w:ascii="Times New Roman" w:hAnsi="Times New Roman" w:cs="Times New Roman"/>
+          <w:sz w:val="24"/>
+          <w:szCs w:val="24"/>
+          <w:lang w:val="hu-HU"/>
+        </w:rPr>
+        <w:t>. A beolvasás kezeli a két alakot külön.</w:t>
       </w:r>
       <w:r>
         <w:rPr>
@@ -1723,7 +3268,17 @@
           <w:szCs w:val="24"/>
           <w:lang w:val="hu-HU"/>
         </w:rPr>
-        <w:t xml:space="preserve">asas: visszatérési értél: logikai, a függvény sikerességéről. Paraméter a fejre mutató pointer, mert </w:t>
+        <w:t xml:space="preserve">asas: visszatérési értél: logikai, a függvény sikerességéről. Paraméter a fejre mutató pointer, </w:t>
+      </w:r>
+      <w:r>
+        <w:rPr>
+          <w:rFonts w:ascii="Times New Roman" w:hAnsi="Times New Roman" w:cs="Times New Roman"/>
+          <w:sz w:val="24"/>
+          <w:szCs w:val="24"/>
+          <w:lang w:val="hu-HU"/>
+        </w:rPr>
+        <w:lastRenderedPageBreak/>
+        <w:t xml:space="preserve">mert </w:t>
       </w:r>
       <w:r>
         <w:rPr>
@@ -1743,6 +3298,66 @@
         </w:rPr>
         <w:t>, hogy kell változtatni. A függvény soronként beolvas, és kiértékel, ha kell (vagyis a szám algebrai alakban van) átalakít, és egyesével hozzáfűzi az elemeket a listához.</w:t>
       </w:r>
+    </w:p>
+    <w:p>
+      <w:pPr>
+        <w:spacing w:after="40" w:line="360" w:lineRule="auto"/>
+        <w:jc w:val="both"/>
+        <w:rPr>
+          <w:rFonts w:ascii="Times New Roman" w:hAnsi="Times New Roman" w:cs="Times New Roman"/>
+          <w:sz w:val="24"/>
+          <w:szCs w:val="24"/>
+          <w:lang w:val="hu-HU"/>
+        </w:rPr>
+      </w:pPr>
+      <w:r>
+        <w:rPr>
+          <w:rFonts w:ascii="Times New Roman" w:hAnsi="Times New Roman" w:cs="Times New Roman"/>
+          <w:sz w:val="24"/>
+          <w:szCs w:val="24"/>
+          <w:lang w:val="hu-HU"/>
+        </w:rPr>
+        <w:t xml:space="preserve">ábrázolás: </w:t>
+      </w:r>
+      <w:r>
+        <w:rPr>
+          <w:rFonts w:ascii="Times New Roman" w:hAnsi="Times New Roman" w:cs="Times New Roman"/>
+          <w:sz w:val="24"/>
+          <w:szCs w:val="24"/>
+          <w:lang w:val="hu-HU"/>
+        </w:rPr>
+        <w:t>ábrázolás svg-be "szamsik.svg"-be ábrázol a, mindenképpen felülírja azt, tehát ábrázolás után csak az aktuálisan tárolt számokat látjuk ábrázolva. Visszatérési értéke bool. false, ha nem sikerült megnyitni a file-t, true, ha sikeres a kiírás.</w:t>
+      </w:r>
+      <w:r>
+        <w:rPr>
+          <w:rFonts w:ascii="Times New Roman" w:hAnsi="Times New Roman" w:cs="Times New Roman"/>
+          <w:sz w:val="24"/>
+          <w:szCs w:val="24"/>
+          <w:lang w:val="hu-HU"/>
+        </w:rPr>
+        <w:t xml:space="preserve"> P</w:t>
+      </w:r>
+      <w:r>
+        <w:rPr>
+          <w:rFonts w:ascii="Times New Roman" w:hAnsi="Times New Roman" w:cs="Times New Roman"/>
+          <w:sz w:val="24"/>
+          <w:szCs w:val="24"/>
+          <w:lang w:val="hu-HU"/>
+        </w:rPr>
+        <w:t>aramétere: a fej, nem írja felül azt, csak olvassa.</w:t>
+      </w:r>
+    </w:p>
+    <w:p>
+      <w:pPr>
+        <w:spacing w:after="40" w:line="360" w:lineRule="auto"/>
+        <w:jc w:val="both"/>
+        <w:rPr>
+          <w:rFonts w:ascii="Times New Roman" w:hAnsi="Times New Roman" w:cs="Times New Roman"/>
+          <w:sz w:val="24"/>
+          <w:szCs w:val="24"/>
+          <w:lang w:val="hu-HU"/>
+        </w:rPr>
+      </w:pPr>
     </w:p>
     <w:sectPr>
       <w:pgSz w:w="12240" w:h="15840"/>
@@ -2157,7 +3772,6 @@
   <w:style w:type="character" w:default="1" w:styleId="Bekezdsalapbettpusa">
     <w:name w:val="Default Paragraph Font"/>
     <w:uiPriority w:val="1"/>
-    <w:semiHidden/>
     <w:unhideWhenUsed/>
   </w:style>
   <w:style w:type="table" w:default="1" w:styleId="Normltblzat">

</xml_diff>